<commit_message>
Fixes varios, agregado Postgresql
</commit_message>
<xml_diff>
--- a/static/templates_docs/propuesta.docx
+++ b/static/templates_docs/propuesta.docx
@@ -7,7 +7,7 @@
       <w:pPr>
         <w:spacing w:line="240" w:lineRule="auto"/>
         <w:rPr>
-          <w:rFonts w:ascii="Times New Roman" w:eastAsia="Times New Roman" w:hAnsi="Times New Roman" w:cs="Times New Roman"/>
+          <w:rFonts w:ascii="Arial Narrow" w:eastAsia="Times New Roman" w:hAnsi="Arial Narrow" w:cs="Times New Roman"/>
           <w:b/>
           <w:color w:val="auto"/>
           <w:sz w:val="24"/>
@@ -16,7 +16,7 @@
       </w:pPr>
       <w:r>
         <w:rPr>
-          <w:rFonts w:ascii="Raleway" w:eastAsia="Times New Roman" w:hAnsi="Raleway" w:cs="Times New Roman"/>
+          <w:rFonts w:ascii="Arial Narrow" w:eastAsia="Times New Roman" w:hAnsi="Arial Narrow" w:cs="Times New Roman"/>
           <w:b/>
           <w:bCs/>
           <w:i/>
@@ -29,7 +29,7 @@
       <w:pPr>
         <w:spacing w:after="240" w:line="240" w:lineRule="auto"/>
         <w:rPr>
-          <w:rFonts w:ascii="Times New Roman" w:eastAsia="Times New Roman" w:hAnsi="Times New Roman" w:cs="Times New Roman"/>
+          <w:rFonts w:ascii="Arial Narrow" w:eastAsia="Times New Roman" w:hAnsi="Arial Narrow" w:cs="Times New Roman"/>
           <w:color w:val="auto"/>
           <w:sz w:val="24"/>
           <w:szCs w:val="24"/>
@@ -43,11 +43,11 @@
         <w:tblLook w:val="04A0" w:firstRow="1" w:lastRow="0" w:firstColumn="1" w:lastColumn="0" w:noHBand="0" w:noVBand="1"/>
       </w:tblPr>
       <w:tblGrid>
-        <w:gridCol w:w="1752"/>
-        <w:gridCol w:w="1508"/>
-        <w:gridCol w:w="2147"/>
-        <w:gridCol w:w="1868"/>
-        <w:gridCol w:w="2085"/>
+        <w:gridCol w:w="2021"/>
+        <w:gridCol w:w="1474"/>
+        <w:gridCol w:w="2046"/>
+        <w:gridCol w:w="1821"/>
+        <w:gridCol w:w="1998"/>
       </w:tblGrid>
       <w:tr>
         <w:tc>
@@ -58,7 +58,7 @@
           <w:p>
             <w:pPr>
               <w:rPr>
-                <w:rFonts w:ascii="Times New Roman" w:eastAsia="Times New Roman" w:hAnsi="Times New Roman" w:cs="Times New Roman"/>
+                <w:rFonts w:ascii="Arial Narrow" w:eastAsia="Times New Roman" w:hAnsi="Arial Narrow" w:cs="Times New Roman"/>
                 <w:color w:val="auto"/>
                 <w:sz w:val="24"/>
                 <w:szCs w:val="24"/>
@@ -66,7 +66,7 @@
             </w:pPr>
             <w:r>
               <w:rPr>
-                <w:rFonts w:ascii="Raleway" w:eastAsia="Times New Roman" w:hAnsi="Raleway" w:cs="Times New Roman"/>
+                <w:rFonts w:ascii="Arial Narrow" w:eastAsia="Times New Roman" w:hAnsi="Arial Narrow" w:cs="Times New Roman"/>
                 <w:b/>
                 <w:bCs/>
                 <w:i/>
@@ -86,7 +86,7 @@
           <w:p>
             <w:pPr>
               <w:rPr>
-                <w:rFonts w:ascii="Times New Roman" w:eastAsia="Times New Roman" w:hAnsi="Times New Roman" w:cs="Times New Roman"/>
+                <w:rFonts w:ascii="Arial Narrow" w:eastAsia="Times New Roman" w:hAnsi="Arial Narrow" w:cs="Times New Roman"/>
                 <w:color w:val="auto"/>
                 <w:sz w:val="24"/>
                 <w:szCs w:val="24"/>
@@ -95,7 +95,7 @@
             <w:proofErr w:type="gramStart"/>
             <w:r>
               <w:rPr>
-                <w:rFonts w:ascii="Raleway" w:eastAsia="Times New Roman" w:hAnsi="Raleway" w:cs="Times New Roman"/>
+                <w:rFonts w:ascii="Arial Narrow" w:eastAsia="Times New Roman" w:hAnsi="Arial Narrow" w:cs="Times New Roman"/>
                 <w:color w:val="666666"/>
                 <w:sz w:val="18"/>
                 <w:szCs w:val="18"/>
@@ -104,7 +104,7 @@
             </w:r>
             <w:r>
               <w:rPr>
-                <w:rFonts w:ascii="Raleway" w:eastAsia="Times New Roman" w:hAnsi="Raleway" w:cs="Times New Roman"/>
+                <w:rFonts w:ascii="Arial Narrow" w:eastAsia="Times New Roman" w:hAnsi="Arial Narrow" w:cs="Times New Roman"/>
                 <w:color w:val="666666"/>
                 <w:sz w:val="18"/>
                 <w:szCs w:val="18"/>
@@ -115,7 +115,7 @@
             <w:proofErr w:type="spellStart"/>
             <w:r>
               <w:rPr>
-                <w:rFonts w:ascii="Raleway" w:eastAsia="Times New Roman" w:hAnsi="Raleway" w:cs="Times New Roman"/>
+                <w:rFonts w:ascii="Arial Narrow" w:eastAsia="Times New Roman" w:hAnsi="Arial Narrow" w:cs="Times New Roman"/>
                 <w:color w:val="666666"/>
                 <w:sz w:val="18"/>
                 <w:szCs w:val="18"/>
@@ -126,7 +126,7 @@
             <w:proofErr w:type="gramEnd"/>
             <w:r>
               <w:rPr>
-                <w:rFonts w:ascii="Raleway" w:eastAsia="Times New Roman" w:hAnsi="Raleway" w:cs="Times New Roman"/>
+                <w:rFonts w:ascii="Arial Narrow" w:eastAsia="Times New Roman" w:hAnsi="Arial Narrow" w:cs="Times New Roman"/>
                 <w:color w:val="666666"/>
                 <w:sz w:val="18"/>
                 <w:szCs w:val="18"/>
@@ -137,7 +137,7 @@
             <w:proofErr w:type="spellEnd"/>
             <w:r>
               <w:rPr>
-                <w:rFonts w:ascii="Raleway" w:eastAsia="Times New Roman" w:hAnsi="Raleway" w:cs="Times New Roman"/>
+                <w:rFonts w:ascii="Arial Narrow" w:eastAsia="Times New Roman" w:hAnsi="Arial Narrow" w:cs="Times New Roman"/>
                 <w:color w:val="666666"/>
                 <w:sz w:val="18"/>
                 <w:szCs w:val="18"/>
@@ -155,7 +155,7 @@
           <w:p>
             <w:pPr>
               <w:rPr>
-                <w:rFonts w:ascii="Times New Roman" w:eastAsia="Times New Roman" w:hAnsi="Times New Roman" w:cs="Times New Roman"/>
+                <w:rFonts w:ascii="Arial Narrow" w:eastAsia="Times New Roman" w:hAnsi="Arial Narrow" w:cs="Times New Roman"/>
                 <w:color w:val="auto"/>
                 <w:sz w:val="24"/>
                 <w:szCs w:val="24"/>
@@ -164,7 +164,7 @@
             <w:proofErr w:type="gramStart"/>
             <w:r>
               <w:rPr>
-                <w:rFonts w:ascii="Raleway" w:eastAsia="Times New Roman" w:hAnsi="Raleway" w:cs="Times New Roman"/>
+                <w:rFonts w:ascii="Arial Narrow" w:eastAsia="Times New Roman" w:hAnsi="Arial Narrow" w:cs="Times New Roman"/>
                 <w:color w:val="666666"/>
                 <w:sz w:val="18"/>
                 <w:szCs w:val="18"/>
@@ -173,7 +173,7 @@
             </w:r>
             <w:r>
               <w:rPr>
-                <w:rFonts w:ascii="Raleway" w:eastAsia="Times New Roman" w:hAnsi="Raleway" w:cs="Times New Roman"/>
+                <w:rFonts w:ascii="Arial Narrow" w:eastAsia="Times New Roman" w:hAnsi="Arial Narrow" w:cs="Times New Roman"/>
                 <w:color w:val="666666"/>
                 <w:sz w:val="18"/>
                 <w:szCs w:val="18"/>
@@ -184,7 +184,7 @@
             <w:proofErr w:type="spellStart"/>
             <w:r>
               <w:rPr>
-                <w:rFonts w:ascii="Raleway" w:eastAsia="Times New Roman" w:hAnsi="Raleway" w:cs="Times New Roman"/>
+                <w:rFonts w:ascii="Arial Narrow" w:eastAsia="Times New Roman" w:hAnsi="Arial Narrow" w:cs="Times New Roman"/>
                 <w:color w:val="666666"/>
                 <w:sz w:val="18"/>
                 <w:szCs w:val="18"/>
@@ -195,7 +195,7 @@
             <w:proofErr w:type="gramEnd"/>
             <w:r>
               <w:rPr>
-                <w:rFonts w:ascii="Raleway" w:eastAsia="Times New Roman" w:hAnsi="Raleway" w:cs="Times New Roman"/>
+                <w:rFonts w:ascii="Arial Narrow" w:eastAsia="Times New Roman" w:hAnsi="Arial Narrow" w:cs="Times New Roman"/>
                 <w:color w:val="666666"/>
                 <w:sz w:val="18"/>
                 <w:szCs w:val="18"/>
@@ -205,7 +205,7 @@
             </w:r>
             <w:r>
               <w:rPr>
-                <w:rFonts w:ascii="Raleway" w:eastAsia="Times New Roman" w:hAnsi="Raleway" w:cs="Times New Roman"/>
+                <w:rFonts w:ascii="Arial Narrow" w:eastAsia="Times New Roman" w:hAnsi="Arial Narrow" w:cs="Times New Roman"/>
                 <w:color w:val="666666"/>
                 <w:sz w:val="18"/>
                 <w:szCs w:val="18"/>
@@ -216,7 +216,7 @@
             <w:proofErr w:type="spellEnd"/>
             <w:r>
               <w:rPr>
-                <w:rFonts w:ascii="Raleway" w:eastAsia="Times New Roman" w:hAnsi="Raleway" w:cs="Times New Roman"/>
+                <w:rFonts w:ascii="Arial Narrow" w:eastAsia="Times New Roman" w:hAnsi="Arial Narrow" w:cs="Times New Roman"/>
                 <w:color w:val="666666"/>
                 <w:sz w:val="18"/>
                 <w:szCs w:val="18"/>
@@ -234,7 +234,7 @@
           <w:p>
             <w:pPr>
               <w:rPr>
-                <w:rFonts w:ascii="Times New Roman" w:eastAsia="Times New Roman" w:hAnsi="Times New Roman" w:cs="Times New Roman"/>
+                <w:rFonts w:ascii="Arial Narrow" w:eastAsia="Times New Roman" w:hAnsi="Arial Narrow" w:cs="Times New Roman"/>
                 <w:color w:val="auto"/>
                 <w:sz w:val="24"/>
                 <w:szCs w:val="24"/>
@@ -243,7 +243,7 @@
             <w:proofErr w:type="gramStart"/>
             <w:r>
               <w:rPr>
-                <w:rFonts w:ascii="Raleway" w:eastAsia="Times New Roman" w:hAnsi="Raleway" w:cs="Times New Roman"/>
+                <w:rFonts w:ascii="Arial Narrow" w:eastAsia="Times New Roman" w:hAnsi="Arial Narrow" w:cs="Times New Roman"/>
                 <w:color w:val="666666"/>
                 <w:sz w:val="18"/>
                 <w:szCs w:val="18"/>
@@ -252,7 +252,7 @@
             </w:r>
             <w:r>
               <w:rPr>
-                <w:rFonts w:ascii="Raleway" w:eastAsia="Times New Roman" w:hAnsi="Raleway" w:cs="Times New Roman"/>
+                <w:rFonts w:ascii="Arial Narrow" w:eastAsia="Times New Roman" w:hAnsi="Arial Narrow" w:cs="Times New Roman"/>
                 <w:color w:val="666666"/>
                 <w:sz w:val="18"/>
                 <w:szCs w:val="18"/>
@@ -263,7 +263,7 @@
             <w:proofErr w:type="spellStart"/>
             <w:r>
               <w:rPr>
-                <w:rFonts w:ascii="Raleway" w:eastAsia="Times New Roman" w:hAnsi="Raleway" w:cs="Times New Roman"/>
+                <w:rFonts w:ascii="Arial Narrow" w:eastAsia="Times New Roman" w:hAnsi="Arial Narrow" w:cs="Times New Roman"/>
                 <w:color w:val="666666"/>
                 <w:sz w:val="18"/>
                 <w:szCs w:val="18"/>
@@ -274,7 +274,7 @@
             <w:proofErr w:type="gramEnd"/>
             <w:r>
               <w:rPr>
-                <w:rFonts w:ascii="Raleway" w:eastAsia="Times New Roman" w:hAnsi="Raleway" w:cs="Times New Roman"/>
+                <w:rFonts w:ascii="Arial Narrow" w:eastAsia="Times New Roman" w:hAnsi="Arial Narrow" w:cs="Times New Roman"/>
                 <w:color w:val="666666"/>
                 <w:sz w:val="18"/>
                 <w:szCs w:val="18"/>
@@ -285,7 +285,7 @@
             <w:proofErr w:type="spellEnd"/>
             <w:r>
               <w:rPr>
-                <w:rFonts w:ascii="Raleway" w:eastAsia="Times New Roman" w:hAnsi="Raleway" w:cs="Times New Roman"/>
+                <w:rFonts w:ascii="Arial Narrow" w:eastAsia="Times New Roman" w:hAnsi="Arial Narrow" w:cs="Times New Roman"/>
                 <w:color w:val="666666"/>
                 <w:sz w:val="18"/>
                 <w:szCs w:val="18"/>
@@ -303,7 +303,7 @@
           <w:p>
             <w:pPr>
               <w:rPr>
-                <w:rFonts w:ascii="Times New Roman" w:eastAsia="Times New Roman" w:hAnsi="Times New Roman" w:cs="Times New Roman"/>
+                <w:rFonts w:ascii="Arial Narrow" w:eastAsia="Times New Roman" w:hAnsi="Arial Narrow" w:cs="Times New Roman"/>
                 <w:color w:val="auto"/>
                 <w:sz w:val="24"/>
                 <w:szCs w:val="24"/>
@@ -312,7 +312,7 @@
             <w:proofErr w:type="gramStart"/>
             <w:r>
               <w:rPr>
-                <w:rFonts w:ascii="Raleway" w:eastAsia="Times New Roman" w:hAnsi="Raleway" w:cs="Times New Roman"/>
+                <w:rFonts w:ascii="Arial Narrow" w:eastAsia="Times New Roman" w:hAnsi="Arial Narrow" w:cs="Times New Roman"/>
                 <w:color w:val="666666"/>
                 <w:sz w:val="18"/>
                 <w:szCs w:val="18"/>
@@ -321,7 +321,7 @@
             </w:r>
             <w:r>
               <w:rPr>
-                <w:rFonts w:ascii="Raleway" w:eastAsia="Times New Roman" w:hAnsi="Raleway" w:cs="Times New Roman"/>
+                <w:rFonts w:ascii="Arial Narrow" w:eastAsia="Times New Roman" w:hAnsi="Arial Narrow" w:cs="Times New Roman"/>
                 <w:color w:val="666666"/>
                 <w:sz w:val="18"/>
                 <w:szCs w:val="18"/>
@@ -332,7 +332,7 @@
             <w:proofErr w:type="spellStart"/>
             <w:r>
               <w:rPr>
-                <w:rFonts w:ascii="Raleway" w:eastAsia="Times New Roman" w:hAnsi="Raleway" w:cs="Times New Roman"/>
+                <w:rFonts w:ascii="Arial Narrow" w:eastAsia="Times New Roman" w:hAnsi="Arial Narrow" w:cs="Times New Roman"/>
                 <w:color w:val="666666"/>
                 <w:sz w:val="18"/>
                 <w:szCs w:val="18"/>
@@ -343,7 +343,7 @@
             <w:proofErr w:type="gramEnd"/>
             <w:r>
               <w:rPr>
-                <w:rFonts w:ascii="Raleway" w:eastAsia="Times New Roman" w:hAnsi="Raleway" w:cs="Times New Roman"/>
+                <w:rFonts w:ascii="Arial Narrow" w:eastAsia="Times New Roman" w:hAnsi="Arial Narrow" w:cs="Times New Roman"/>
                 <w:color w:val="666666"/>
                 <w:sz w:val="18"/>
                 <w:szCs w:val="18"/>
@@ -354,7 +354,7 @@
             <w:proofErr w:type="spellEnd"/>
             <w:r>
               <w:rPr>
-                <w:rFonts w:ascii="Raleway" w:eastAsia="Times New Roman" w:hAnsi="Raleway" w:cs="Times New Roman"/>
+                <w:rFonts w:ascii="Arial Narrow" w:eastAsia="Times New Roman" w:hAnsi="Arial Narrow" w:cs="Times New Roman"/>
                 <w:color w:val="666666"/>
                 <w:sz w:val="18"/>
                 <w:szCs w:val="18"/>
@@ -377,7 +377,7 @@
           <w:p>
             <w:pPr>
               <w:rPr>
-                <w:rFonts w:ascii="Times New Roman" w:eastAsia="Times New Roman" w:hAnsi="Times New Roman" w:cs="Times New Roman"/>
+                <w:rFonts w:ascii="Arial Narrow" w:eastAsia="Times New Roman" w:hAnsi="Arial Narrow" w:cs="Times New Roman"/>
                 <w:color w:val="auto"/>
                 <w:sz w:val="24"/>
                 <w:szCs w:val="24"/>
@@ -393,7 +393,7 @@
           <w:p>
             <w:pPr>
               <w:rPr>
-                <w:rFonts w:ascii="Times New Roman" w:eastAsia="Times New Roman" w:hAnsi="Times New Roman" w:cs="Times New Roman"/>
+                <w:rFonts w:ascii="Arial Narrow" w:eastAsia="Times New Roman" w:hAnsi="Arial Narrow" w:cs="Times New Roman"/>
                 <w:color w:val="auto"/>
                 <w:sz w:val="24"/>
                 <w:szCs w:val="24"/>
@@ -409,7 +409,7 @@
           <w:p>
             <w:pPr>
               <w:rPr>
-                <w:rFonts w:ascii="Times New Roman" w:eastAsia="Times New Roman" w:hAnsi="Times New Roman" w:cs="Times New Roman"/>
+                <w:rFonts w:ascii="Arial Narrow" w:eastAsia="Times New Roman" w:hAnsi="Arial Narrow" w:cs="Times New Roman"/>
                 <w:color w:val="auto"/>
                 <w:sz w:val="24"/>
                 <w:szCs w:val="24"/>
@@ -426,7 +426,7 @@
           <w:p>
             <w:pPr>
               <w:rPr>
-                <w:rFonts w:ascii="Times New Roman" w:eastAsia="Times New Roman" w:hAnsi="Times New Roman" w:cs="Times New Roman"/>
+                <w:rFonts w:ascii="Arial Narrow" w:eastAsia="Times New Roman" w:hAnsi="Arial Narrow" w:cs="Times New Roman"/>
                 <w:color w:val="auto"/>
                 <w:sz w:val="24"/>
                 <w:szCs w:val="24"/>
@@ -444,7 +444,7 @@
           <w:p>
             <w:pPr>
               <w:rPr>
-                <w:rFonts w:ascii="Times New Roman" w:eastAsia="Times New Roman" w:hAnsi="Times New Roman" w:cs="Times New Roman"/>
+                <w:rFonts w:ascii="Arial Narrow" w:eastAsia="Times New Roman" w:hAnsi="Arial Narrow" w:cs="Times New Roman"/>
                 <w:color w:val="auto"/>
                 <w:sz w:val="24"/>
                 <w:szCs w:val="24"/>
@@ -452,7 +452,7 @@
             </w:pPr>
             <w:r>
               <w:rPr>
-                <w:rFonts w:ascii="Raleway" w:eastAsia="Times New Roman" w:hAnsi="Raleway" w:cs="Times New Roman"/>
+                <w:rFonts w:ascii="Arial Narrow" w:eastAsia="Times New Roman" w:hAnsi="Arial Narrow" w:cs="Times New Roman"/>
                 <w:b/>
                 <w:bCs/>
                 <w:i/>
@@ -473,7 +473,7 @@
           <w:p>
             <w:pPr>
               <w:rPr>
-                <w:rFonts w:ascii="Times New Roman" w:eastAsia="Times New Roman" w:hAnsi="Times New Roman" w:cs="Times New Roman"/>
+                <w:rFonts w:ascii="Arial Narrow" w:eastAsia="Times New Roman" w:hAnsi="Arial Narrow" w:cs="Times New Roman"/>
                 <w:color w:val="auto"/>
                 <w:sz w:val="24"/>
                 <w:szCs w:val="24"/>
@@ -492,7 +492,7 @@
           <w:p>
             <w:pPr>
               <w:rPr>
-                <w:rFonts w:ascii="Times New Roman" w:eastAsia="Times New Roman" w:hAnsi="Times New Roman" w:cs="Times New Roman"/>
+                <w:rFonts w:ascii="Arial Narrow" w:eastAsia="Times New Roman" w:hAnsi="Arial Narrow" w:cs="Times New Roman"/>
                 <w:color w:val="auto"/>
                 <w:sz w:val="24"/>
                 <w:szCs w:val="24"/>
@@ -502,7 +502,7 @@
             </w:pPr>
             <w:r>
               <w:rPr>
-                <w:rFonts w:ascii="Raleway" w:eastAsia="Times New Roman" w:hAnsi="Raleway" w:cs="Times New Roman"/>
+                <w:rFonts w:ascii="Arial Narrow" w:eastAsia="Times New Roman" w:hAnsi="Arial Narrow" w:cs="Times New Roman"/>
                 <w:color w:val="666666"/>
                 <w:sz w:val="18"/>
                 <w:szCs w:val="18"/>
@@ -513,7 +513,7 @@
             <w:proofErr w:type="spellStart"/>
             <w:r>
               <w:rPr>
-                <w:rFonts w:ascii="Raleway" w:eastAsia="Times New Roman" w:hAnsi="Raleway" w:cs="Times New Roman"/>
+                <w:rFonts w:ascii="Arial Narrow" w:eastAsia="Times New Roman" w:hAnsi="Arial Narrow" w:cs="Times New Roman"/>
                 <w:color w:val="666666"/>
                 <w:sz w:val="18"/>
                 <w:szCs w:val="18"/>
@@ -525,7 +525,7 @@
             <w:proofErr w:type="spellEnd"/>
             <w:r>
               <w:rPr>
-                <w:rFonts w:ascii="Raleway" w:eastAsia="Times New Roman" w:hAnsi="Raleway" w:cs="Times New Roman"/>
+                <w:rFonts w:ascii="Arial Narrow" w:eastAsia="Times New Roman" w:hAnsi="Arial Narrow" w:cs="Times New Roman"/>
                 <w:color w:val="666666"/>
                 <w:sz w:val="18"/>
                 <w:szCs w:val="18"/>
@@ -538,7 +538,7 @@
             <w:proofErr w:type="gramStart"/>
             <w:r>
               <w:rPr>
-                <w:rFonts w:ascii="Raleway" w:eastAsia="Times New Roman" w:hAnsi="Raleway" w:cs="Times New Roman"/>
+                <w:rFonts w:ascii="Arial Narrow" w:eastAsia="Times New Roman" w:hAnsi="Arial Narrow" w:cs="Times New Roman"/>
                 <w:color w:val="666666"/>
                 <w:sz w:val="18"/>
                 <w:szCs w:val="18"/>
@@ -551,7 +551,7 @@
             <w:proofErr w:type="gramEnd"/>
             <w:r>
               <w:rPr>
-                <w:rFonts w:ascii="Raleway" w:eastAsia="Times New Roman" w:hAnsi="Raleway" w:cs="Times New Roman"/>
+                <w:rFonts w:ascii="Arial Narrow" w:eastAsia="Times New Roman" w:hAnsi="Arial Narrow" w:cs="Times New Roman"/>
                 <w:color w:val="666666"/>
                 <w:sz w:val="18"/>
                 <w:szCs w:val="18"/>
@@ -571,211 +571,45 @@
           </w:tcPr>
           <w:p>
             <w:pPr>
-              <w:rPr>
-                <w:rFonts w:ascii="Times New Roman" w:eastAsia="Times New Roman" w:hAnsi="Times New Roman" w:cs="Times New Roman"/>
+              <w:jc w:val="center"/>
+              <w:rPr>
+                <w:rFonts w:ascii="Arial Narrow" w:eastAsia="Times New Roman" w:hAnsi="Arial Narrow" w:cs="Times New Roman"/>
                 <w:color w:val="auto"/>
                 <w:sz w:val="24"/>
                 <w:szCs w:val="24"/>
-                <w:lang w:val="en-US"/>
-              </w:rPr>
-            </w:pPr>
-          </w:p>
-        </w:tc>
-        <w:tc>
-          <w:tcPr>
-            <w:tcW w:w="0" w:type="auto"/>
-            <w:hideMark/>
-          </w:tcPr>
-          <w:p>
-            <w:pPr>
-              <w:rPr>
-                <w:rFonts w:ascii="Times New Roman" w:eastAsia="Times New Roman" w:hAnsi="Times New Roman" w:cs="Times New Roman"/>
+              </w:rPr>
+            </w:pPr>
+            <w:bookmarkStart w:id="0" w:name="_GoBack"/>
+            <w:r>
+              <w:rPr>
+                <w:rFonts w:ascii="Arial Narrow" w:eastAsia="Times New Roman" w:hAnsi="Arial Narrow" w:cs="Times New Roman"/>
                 <w:color w:val="auto"/>
                 <w:sz w:val="24"/>
                 <w:szCs w:val="24"/>
               </w:rPr>
-            </w:pPr>
+              <w:t xml:space="preserve">Numero: </w:t>
+            </w:r>
             <w:proofErr w:type="gramStart"/>
             <w:r>
               <w:rPr>
-                <w:rFonts w:ascii="Raleway" w:eastAsia="Times New Roman" w:hAnsi="Raleway" w:cs="Times New Roman"/>
-                <w:color w:val="666666"/>
-                <w:sz w:val="18"/>
-                <w:szCs w:val="18"/>
-              </w:rPr>
-              <w:t>{{</w:t>
-            </w:r>
-            <w:r>
-              <w:rPr>
-                <w:rFonts w:ascii="Raleway" w:eastAsia="Times New Roman" w:hAnsi="Raleway" w:cs="Times New Roman"/>
-                <w:color w:val="666666"/>
-                <w:sz w:val="18"/>
-                <w:szCs w:val="18"/>
-                <w:shd w:val="clear" w:color="auto" w:fill="FFFFFF"/>
-              </w:rPr>
-              <w:t xml:space="preserve"> </w:t>
-            </w:r>
-            <w:proofErr w:type="spellStart"/>
-            <w:r>
-              <w:rPr>
-                <w:rFonts w:ascii="Raleway" w:eastAsia="Times New Roman" w:hAnsi="Raleway" w:cs="Times New Roman"/>
-                <w:color w:val="666666"/>
-                <w:sz w:val="18"/>
-                <w:szCs w:val="18"/>
-                <w:shd w:val="clear" w:color="auto" w:fill="FFFFFF"/>
-              </w:rPr>
-              <w:t>p</w:t>
-            </w:r>
-            <w:proofErr w:type="gramEnd"/>
-            <w:r>
-              <w:rPr>
-                <w:rFonts w:ascii="Raleway" w:eastAsia="Times New Roman" w:hAnsi="Raleway" w:cs="Times New Roman"/>
-                <w:color w:val="666666"/>
-                <w:sz w:val="18"/>
-                <w:szCs w:val="18"/>
-                <w:shd w:val="clear" w:color="auto" w:fill="FFFFFF"/>
-              </w:rPr>
-              <w:t>.nombre</w:t>
-            </w:r>
-            <w:proofErr w:type="spellEnd"/>
-            <w:r>
-              <w:rPr>
-                <w:rFonts w:ascii="Raleway" w:eastAsia="Times New Roman" w:hAnsi="Raleway" w:cs="Times New Roman"/>
-                <w:color w:val="666666"/>
-                <w:sz w:val="18"/>
-                <w:szCs w:val="18"/>
-                <w:shd w:val="clear" w:color="auto" w:fill="FFFFFF"/>
-              </w:rPr>
-              <w:t xml:space="preserve"> }}</w:t>
-            </w:r>
-          </w:p>
-        </w:tc>
-        <w:tc>
-          <w:tcPr>
-            <w:tcW w:w="0" w:type="auto"/>
-            <w:hideMark/>
-          </w:tcPr>
-          <w:p>
-            <w:pPr>
-              <w:rPr>
-                <w:rFonts w:ascii="Times New Roman" w:eastAsia="Times New Roman" w:hAnsi="Times New Roman" w:cs="Times New Roman"/>
+                <w:rFonts w:ascii="Arial Narrow" w:eastAsia="Times New Roman" w:hAnsi="Arial Narrow" w:cs="Times New Roman"/>
                 <w:color w:val="auto"/>
                 <w:sz w:val="24"/>
                 <w:szCs w:val="24"/>
               </w:rPr>
-            </w:pPr>
-            <w:proofErr w:type="gramStart"/>
-            <w:r>
-              <w:rPr>
-                <w:rFonts w:ascii="Raleway" w:eastAsia="Times New Roman" w:hAnsi="Raleway" w:cs="Times New Roman"/>
-                <w:color w:val="666666"/>
-                <w:sz w:val="18"/>
-                <w:szCs w:val="18"/>
-              </w:rPr>
-              <w:t>{{</w:t>
-            </w:r>
-            <w:r>
-              <w:rPr>
-                <w:rFonts w:ascii="Raleway" w:eastAsia="Times New Roman" w:hAnsi="Raleway" w:cs="Times New Roman"/>
-                <w:color w:val="666666"/>
-                <w:sz w:val="18"/>
-                <w:szCs w:val="18"/>
-                <w:shd w:val="clear" w:color="auto" w:fill="FFFFFF"/>
-              </w:rPr>
-              <w:t xml:space="preserve"> </w:t>
-            </w:r>
-            <w:proofErr w:type="spellStart"/>
-            <w:r>
-              <w:rPr>
-                <w:rFonts w:ascii="Raleway" w:eastAsia="Times New Roman" w:hAnsi="Raleway" w:cs="Times New Roman"/>
-                <w:color w:val="666666"/>
-                <w:sz w:val="18"/>
-                <w:szCs w:val="18"/>
-                <w:shd w:val="clear" w:color="auto" w:fill="FFFFFF"/>
-              </w:rPr>
-              <w:t>p</w:t>
+              <w:t>{{ p</w:t>
             </w:r>
             <w:proofErr w:type="gramEnd"/>
             <w:r>
               <w:rPr>
-                <w:rFonts w:ascii="Raleway" w:eastAsia="Times New Roman" w:hAnsi="Raleway" w:cs="Times New Roman"/>
-                <w:color w:val="666666"/>
-                <w:sz w:val="18"/>
-                <w:szCs w:val="18"/>
-                <w:shd w:val="clear" w:color="auto" w:fill="FFFFFF"/>
-              </w:rPr>
-              <w:t>.apellido</w:t>
-            </w:r>
-            <w:proofErr w:type="spellEnd"/>
-            <w:r>
-              <w:rPr>
-                <w:rFonts w:ascii="Raleway" w:eastAsia="Times New Roman" w:hAnsi="Raleway" w:cs="Times New Roman"/>
-                <w:color w:val="666666"/>
-                <w:sz w:val="18"/>
-                <w:szCs w:val="18"/>
-                <w:shd w:val="clear" w:color="auto" w:fill="FFFFFF"/>
-              </w:rPr>
-              <w:t xml:space="preserve"> }}</w:t>
-            </w:r>
-          </w:p>
-        </w:tc>
-        <w:tc>
-          <w:tcPr>
-            <w:tcW w:w="0" w:type="auto"/>
-            <w:hideMark/>
-          </w:tcPr>
-          <w:p>
-            <w:pPr>
-              <w:rPr>
-                <w:rFonts w:ascii="Times New Roman" w:eastAsia="Times New Roman" w:hAnsi="Times New Roman" w:cs="Times New Roman"/>
+                <w:rFonts w:ascii="Arial Narrow" w:eastAsia="Times New Roman" w:hAnsi="Arial Narrow" w:cs="Times New Roman"/>
                 <w:color w:val="auto"/>
                 <w:sz w:val="24"/>
                 <w:szCs w:val="24"/>
               </w:rPr>
-            </w:pPr>
-            <w:proofErr w:type="gramStart"/>
-            <w:r>
-              <w:rPr>
-                <w:rFonts w:ascii="Raleway" w:eastAsia="Times New Roman" w:hAnsi="Raleway" w:cs="Times New Roman"/>
-                <w:color w:val="666666"/>
-                <w:sz w:val="18"/>
-                <w:szCs w:val="18"/>
-              </w:rPr>
-              <w:t>{{</w:t>
-            </w:r>
-            <w:r>
-              <w:rPr>
-                <w:rFonts w:ascii="Raleway" w:eastAsia="Times New Roman" w:hAnsi="Raleway" w:cs="Times New Roman"/>
-                <w:color w:val="666666"/>
-                <w:sz w:val="18"/>
-                <w:szCs w:val="18"/>
-                <w:shd w:val="clear" w:color="auto" w:fill="FFFFFF"/>
-              </w:rPr>
-              <w:t xml:space="preserve"> </w:t>
-            </w:r>
-            <w:proofErr w:type="spellStart"/>
-            <w:r>
-              <w:rPr>
-                <w:rFonts w:ascii="Raleway" w:eastAsia="Times New Roman" w:hAnsi="Raleway" w:cs="Times New Roman"/>
-                <w:color w:val="666666"/>
-                <w:sz w:val="18"/>
-                <w:szCs w:val="18"/>
-                <w:shd w:val="clear" w:color="auto" w:fill="FFFFFF"/>
-              </w:rPr>
-              <w:t>p.rut</w:t>
-            </w:r>
-            <w:proofErr w:type="spellEnd"/>
-            <w:proofErr w:type="gramEnd"/>
-            <w:r>
-              <w:rPr>
-                <w:rFonts w:ascii="Raleway" w:eastAsia="Times New Roman" w:hAnsi="Raleway" w:cs="Times New Roman"/>
-                <w:color w:val="666666"/>
-                <w:sz w:val="18"/>
-                <w:szCs w:val="18"/>
-                <w:shd w:val="clear" w:color="auto" w:fill="FFFFFF"/>
-              </w:rPr>
-              <w:t xml:space="preserve"> }}</w:t>
-            </w:r>
+              <w:t>.pk }}</w:t>
+            </w:r>
+            <w:bookmarkEnd w:id="0"/>
           </w:p>
         </w:tc>
         <w:tc>
@@ -786,7 +620,7 @@
           <w:p>
             <w:pPr>
               <w:rPr>
-                <w:rFonts w:ascii="Times New Roman" w:eastAsia="Times New Roman" w:hAnsi="Times New Roman" w:cs="Times New Roman"/>
+                <w:rFonts w:ascii="Arial Narrow" w:eastAsia="Times New Roman" w:hAnsi="Arial Narrow" w:cs="Times New Roman"/>
                 <w:color w:val="auto"/>
                 <w:sz w:val="24"/>
                 <w:szCs w:val="24"/>
@@ -795,7 +629,7 @@
             <w:proofErr w:type="gramStart"/>
             <w:r>
               <w:rPr>
-                <w:rFonts w:ascii="Raleway" w:eastAsia="Times New Roman" w:hAnsi="Raleway" w:cs="Times New Roman"/>
+                <w:rFonts w:ascii="Arial Narrow" w:eastAsia="Times New Roman" w:hAnsi="Arial Narrow" w:cs="Times New Roman"/>
                 <w:color w:val="666666"/>
                 <w:sz w:val="18"/>
                 <w:szCs w:val="18"/>
@@ -804,7 +638,7 @@
             </w:r>
             <w:r>
               <w:rPr>
-                <w:rFonts w:ascii="Raleway" w:eastAsia="Times New Roman" w:hAnsi="Raleway" w:cs="Times New Roman"/>
+                <w:rFonts w:ascii="Arial Narrow" w:eastAsia="Times New Roman" w:hAnsi="Arial Narrow" w:cs="Times New Roman"/>
                 <w:color w:val="666666"/>
                 <w:sz w:val="18"/>
                 <w:szCs w:val="18"/>
@@ -815,7 +649,7 @@
             <w:proofErr w:type="spellStart"/>
             <w:r>
               <w:rPr>
-                <w:rFonts w:ascii="Raleway" w:eastAsia="Times New Roman" w:hAnsi="Raleway" w:cs="Times New Roman"/>
+                <w:rFonts w:ascii="Arial Narrow" w:eastAsia="Times New Roman" w:hAnsi="Arial Narrow" w:cs="Times New Roman"/>
                 <w:color w:val="666666"/>
                 <w:sz w:val="18"/>
                 <w:szCs w:val="18"/>
@@ -826,18 +660,18 @@
             <w:proofErr w:type="gramEnd"/>
             <w:r>
               <w:rPr>
-                <w:rFonts w:ascii="Raleway" w:eastAsia="Times New Roman" w:hAnsi="Raleway" w:cs="Times New Roman"/>
-                <w:color w:val="666666"/>
-                <w:sz w:val="18"/>
-                <w:szCs w:val="18"/>
-                <w:shd w:val="clear" w:color="auto" w:fill="FFFFFF"/>
-              </w:rPr>
-              <w:t>.correo</w:t>
+                <w:rFonts w:ascii="Arial Narrow" w:eastAsia="Times New Roman" w:hAnsi="Arial Narrow" w:cs="Times New Roman"/>
+                <w:color w:val="666666"/>
+                <w:sz w:val="18"/>
+                <w:szCs w:val="18"/>
+                <w:shd w:val="clear" w:color="auto" w:fill="FFFFFF"/>
+              </w:rPr>
+              <w:t>.ocupacion</w:t>
             </w:r>
             <w:proofErr w:type="spellEnd"/>
             <w:r>
               <w:rPr>
-                <w:rFonts w:ascii="Raleway" w:eastAsia="Times New Roman" w:hAnsi="Raleway" w:cs="Times New Roman"/>
+                <w:rFonts w:ascii="Arial Narrow" w:eastAsia="Times New Roman" w:hAnsi="Arial Narrow" w:cs="Times New Roman"/>
                 <w:color w:val="666666"/>
                 <w:sz w:val="18"/>
                 <w:szCs w:val="18"/>
@@ -847,51 +681,116 @@
             </w:r>
           </w:p>
         </w:tc>
-      </w:tr>
-      <w:tr>
         <w:tc>
           <w:tcPr>
             <w:tcW w:w="0" w:type="auto"/>
+            <w:gridSpan w:val="3"/>
             <w:hideMark/>
           </w:tcPr>
           <w:p>
             <w:pPr>
               <w:rPr>
-                <w:rFonts w:ascii="Times New Roman" w:eastAsia="Times New Roman" w:hAnsi="Times New Roman" w:cs="Times New Roman"/>
+                <w:rFonts w:ascii="Arial Narrow" w:eastAsia="Times New Roman" w:hAnsi="Arial Narrow" w:cs="Times New Roman"/>
                 <w:color w:val="auto"/>
                 <w:sz w:val="24"/>
                 <w:szCs w:val="24"/>
               </w:rPr>
             </w:pPr>
-          </w:p>
-        </w:tc>
+            <w:proofErr w:type="gramStart"/>
+            <w:r>
+              <w:rPr>
+                <w:rFonts w:ascii="Arial Narrow" w:eastAsia="Times New Roman" w:hAnsi="Arial Narrow" w:cs="Times New Roman"/>
+                <w:color w:val="666666"/>
+                <w:sz w:val="18"/>
+                <w:szCs w:val="18"/>
+              </w:rPr>
+              <w:t>{{</w:t>
+            </w:r>
+            <w:r>
+              <w:rPr>
+                <w:rFonts w:ascii="Arial Narrow" w:eastAsia="Times New Roman" w:hAnsi="Arial Narrow" w:cs="Times New Roman"/>
+                <w:color w:val="666666"/>
+                <w:sz w:val="18"/>
+                <w:szCs w:val="18"/>
+                <w:shd w:val="clear" w:color="auto" w:fill="FFFFFF"/>
+              </w:rPr>
+              <w:t xml:space="preserve"> </w:t>
+            </w:r>
+            <w:proofErr w:type="spellStart"/>
+            <w:r>
+              <w:rPr>
+                <w:rFonts w:ascii="Arial Narrow" w:eastAsia="Times New Roman" w:hAnsi="Arial Narrow" w:cs="Times New Roman"/>
+                <w:color w:val="666666"/>
+                <w:sz w:val="18"/>
+                <w:szCs w:val="18"/>
+                <w:shd w:val="clear" w:color="auto" w:fill="FFFFFF"/>
+              </w:rPr>
+              <w:t>p</w:t>
+            </w:r>
+            <w:proofErr w:type="gramEnd"/>
+            <w:r>
+              <w:rPr>
+                <w:rFonts w:ascii="Arial Narrow" w:eastAsia="Times New Roman" w:hAnsi="Arial Narrow" w:cs="Times New Roman"/>
+                <w:color w:val="666666"/>
+                <w:sz w:val="18"/>
+                <w:szCs w:val="18"/>
+                <w:shd w:val="clear" w:color="auto" w:fill="FFFFFF"/>
+              </w:rPr>
+              <w:t>.origen</w:t>
+            </w:r>
+            <w:proofErr w:type="spellEnd"/>
+            <w:r>
+              <w:rPr>
+                <w:rFonts w:ascii="Arial Narrow" w:eastAsia="Times New Roman" w:hAnsi="Arial Narrow" w:cs="Times New Roman"/>
+                <w:color w:val="666666"/>
+                <w:sz w:val="18"/>
+                <w:szCs w:val="18"/>
+                <w:shd w:val="clear" w:color="auto" w:fill="FFFFFF"/>
+              </w:rPr>
+              <w:t xml:space="preserve"> }}</w:t>
+            </w:r>
+          </w:p>
+        </w:tc>
+      </w:tr>
+      <w:tr>
         <w:tc>
           <w:tcPr>
             <w:tcW w:w="0" w:type="auto"/>
+            <w:gridSpan w:val="5"/>
             <w:hideMark/>
           </w:tcPr>
           <w:p>
             <w:pPr>
               <w:rPr>
-                <w:rFonts w:ascii="Times New Roman" w:eastAsia="Times New Roman" w:hAnsi="Times New Roman" w:cs="Times New Roman"/>
+                <w:rFonts w:ascii="Arial Narrow" w:eastAsia="Times New Roman" w:hAnsi="Arial Narrow" w:cs="Times New Roman"/>
                 <w:color w:val="auto"/>
                 <w:sz w:val="24"/>
                 <w:szCs w:val="24"/>
               </w:rPr>
             </w:pPr>
-            <w:proofErr w:type="gramStart"/>
-            <w:r>
-              <w:rPr>
-                <w:rFonts w:ascii="Raleway" w:eastAsia="Times New Roman" w:hAnsi="Raleway" w:cs="Times New Roman"/>
-                <w:color w:val="666666"/>
-                <w:sz w:val="18"/>
-                <w:szCs w:val="18"/>
-              </w:rPr>
-              <w:t>{{</w:t>
-            </w:r>
-            <w:r>
-              <w:rPr>
-                <w:rFonts w:ascii="Raleway" w:eastAsia="Times New Roman" w:hAnsi="Raleway" w:cs="Times New Roman"/>
+            <w:r>
+              <w:rPr>
+                <w:rFonts w:ascii="Arial Narrow" w:eastAsia="Times New Roman" w:hAnsi="Arial Narrow" w:cs="Times New Roman"/>
+                <w:color w:val="666666"/>
+                <w:sz w:val="18"/>
+                <w:szCs w:val="18"/>
+              </w:rPr>
+              <w:t>{%</w:t>
+            </w:r>
+            <w:proofErr w:type="spellStart"/>
+            <w:r>
+              <w:rPr>
+                <w:rFonts w:ascii="Arial Narrow" w:eastAsia="Times New Roman" w:hAnsi="Arial Narrow" w:cs="Times New Roman"/>
+                <w:color w:val="666666"/>
+                <w:sz w:val="18"/>
+                <w:szCs w:val="18"/>
+              </w:rPr>
+              <w:t>tr</w:t>
+            </w:r>
+            <w:proofErr w:type="spellEnd"/>
+            <w:r>
+              <w:rPr>
+                <w:rFonts w:ascii="Arial Narrow" w:eastAsia="Times New Roman" w:hAnsi="Arial Narrow" w:cs="Times New Roman"/>
                 <w:color w:val="666666"/>
                 <w:sz w:val="18"/>
                 <w:szCs w:val="18"/>
@@ -902,170 +801,18 @@
             <w:proofErr w:type="spellStart"/>
             <w:r>
               <w:rPr>
-                <w:rFonts w:ascii="Raleway" w:eastAsia="Times New Roman" w:hAnsi="Raleway" w:cs="Times New Roman"/>
-                <w:color w:val="666666"/>
-                <w:sz w:val="18"/>
-                <w:szCs w:val="18"/>
-                <w:shd w:val="clear" w:color="auto" w:fill="FFFFFF"/>
-              </w:rPr>
-              <w:t>p</w:t>
-            </w:r>
-            <w:proofErr w:type="gramEnd"/>
-            <w:r>
-              <w:rPr>
-                <w:rFonts w:ascii="Raleway" w:eastAsia="Times New Roman" w:hAnsi="Raleway" w:cs="Times New Roman"/>
-                <w:color w:val="666666"/>
-                <w:sz w:val="18"/>
-                <w:szCs w:val="18"/>
-                <w:shd w:val="clear" w:color="auto" w:fill="FFFFFF"/>
-              </w:rPr>
-              <w:t>.ocupacion</w:t>
+                <w:rFonts w:ascii="Arial Narrow" w:eastAsia="Times New Roman" w:hAnsi="Arial Narrow" w:cs="Times New Roman"/>
+                <w:color w:val="666666"/>
+                <w:sz w:val="18"/>
+                <w:szCs w:val="18"/>
+                <w:shd w:val="clear" w:color="auto" w:fill="FFFFFF"/>
+              </w:rPr>
+              <w:t>endfor</w:t>
             </w:r>
             <w:proofErr w:type="spellEnd"/>
             <w:r>
               <w:rPr>
-                <w:rFonts w:ascii="Raleway" w:eastAsia="Times New Roman" w:hAnsi="Raleway" w:cs="Times New Roman"/>
-                <w:color w:val="666666"/>
-                <w:sz w:val="18"/>
-                <w:szCs w:val="18"/>
-                <w:shd w:val="clear" w:color="auto" w:fill="FFFFFF"/>
-              </w:rPr>
-              <w:t xml:space="preserve"> }}</w:t>
-            </w:r>
-          </w:p>
-        </w:tc>
-        <w:tc>
-          <w:tcPr>
-            <w:tcW w:w="0" w:type="auto"/>
-            <w:gridSpan w:val="3"/>
-            <w:hideMark/>
-          </w:tcPr>
-          <w:p>
-            <w:pPr>
-              <w:rPr>
-                <w:rFonts w:ascii="Times New Roman" w:eastAsia="Times New Roman" w:hAnsi="Times New Roman" w:cs="Times New Roman"/>
-                <w:color w:val="auto"/>
-                <w:sz w:val="24"/>
-                <w:szCs w:val="24"/>
-              </w:rPr>
-            </w:pPr>
-            <w:proofErr w:type="gramStart"/>
-            <w:r>
-              <w:rPr>
-                <w:rFonts w:ascii="Raleway" w:eastAsia="Times New Roman" w:hAnsi="Raleway" w:cs="Times New Roman"/>
-                <w:color w:val="666666"/>
-                <w:sz w:val="18"/>
-                <w:szCs w:val="18"/>
-              </w:rPr>
-              <w:t>{{</w:t>
-            </w:r>
-            <w:r>
-              <w:rPr>
-                <w:rFonts w:ascii="Raleway" w:eastAsia="Times New Roman" w:hAnsi="Raleway" w:cs="Times New Roman"/>
-                <w:color w:val="666666"/>
-                <w:sz w:val="18"/>
-                <w:szCs w:val="18"/>
-                <w:shd w:val="clear" w:color="auto" w:fill="FFFFFF"/>
-              </w:rPr>
-              <w:t xml:space="preserve"> </w:t>
-            </w:r>
-            <w:proofErr w:type="spellStart"/>
-            <w:r>
-              <w:rPr>
-                <w:rFonts w:ascii="Raleway" w:eastAsia="Times New Roman" w:hAnsi="Raleway" w:cs="Times New Roman"/>
-                <w:color w:val="666666"/>
-                <w:sz w:val="18"/>
-                <w:szCs w:val="18"/>
-                <w:shd w:val="clear" w:color="auto" w:fill="FFFFFF"/>
-              </w:rPr>
-              <w:t>p</w:t>
-            </w:r>
-            <w:proofErr w:type="gramEnd"/>
-            <w:r>
-              <w:rPr>
-                <w:rFonts w:ascii="Raleway" w:eastAsia="Times New Roman" w:hAnsi="Raleway" w:cs="Times New Roman"/>
-                <w:color w:val="666666"/>
-                <w:sz w:val="18"/>
-                <w:szCs w:val="18"/>
-                <w:shd w:val="clear" w:color="auto" w:fill="FFFFFF"/>
-              </w:rPr>
-              <w:t>.origen</w:t>
-            </w:r>
-            <w:proofErr w:type="spellEnd"/>
-            <w:r>
-              <w:rPr>
-                <w:rFonts w:ascii="Raleway" w:eastAsia="Times New Roman" w:hAnsi="Raleway" w:cs="Times New Roman"/>
-                <w:color w:val="666666"/>
-                <w:sz w:val="18"/>
-                <w:szCs w:val="18"/>
-                <w:shd w:val="clear" w:color="auto" w:fill="FFFFFF"/>
-              </w:rPr>
-              <w:t xml:space="preserve"> }}</w:t>
-            </w:r>
-          </w:p>
-        </w:tc>
-      </w:tr>
-      <w:tr>
-        <w:tc>
-          <w:tcPr>
-            <w:tcW w:w="0" w:type="auto"/>
-            <w:gridSpan w:val="5"/>
-            <w:hideMark/>
-          </w:tcPr>
-          <w:p>
-            <w:pPr>
-              <w:rPr>
-                <w:rFonts w:ascii="Times New Roman" w:eastAsia="Times New Roman" w:hAnsi="Times New Roman" w:cs="Times New Roman"/>
-                <w:color w:val="auto"/>
-                <w:sz w:val="24"/>
-                <w:szCs w:val="24"/>
-              </w:rPr>
-            </w:pPr>
-            <w:r>
-              <w:rPr>
-                <w:rFonts w:ascii="Raleway" w:eastAsia="Times New Roman" w:hAnsi="Raleway" w:cs="Times New Roman"/>
-                <w:color w:val="666666"/>
-                <w:sz w:val="18"/>
-                <w:szCs w:val="18"/>
-              </w:rPr>
-              <w:t>{%</w:t>
-            </w:r>
-            <w:proofErr w:type="spellStart"/>
-            <w:r>
-              <w:rPr>
-                <w:rFonts w:ascii="Raleway" w:eastAsia="Times New Roman" w:hAnsi="Raleway" w:cs="Times New Roman"/>
-                <w:color w:val="666666"/>
-                <w:sz w:val="18"/>
-                <w:szCs w:val="18"/>
-              </w:rPr>
-              <w:t>tr</w:t>
-            </w:r>
-            <w:proofErr w:type="spellEnd"/>
-            <w:r>
-              <w:rPr>
-                <w:rFonts w:ascii="Raleway" w:eastAsia="Times New Roman" w:hAnsi="Raleway" w:cs="Times New Roman"/>
-                <w:color w:val="666666"/>
-                <w:sz w:val="18"/>
-                <w:szCs w:val="18"/>
-                <w:shd w:val="clear" w:color="auto" w:fill="FFFFFF"/>
-              </w:rPr>
-              <w:t xml:space="preserve"> </w:t>
-            </w:r>
-            <w:proofErr w:type="spellStart"/>
-            <w:r>
-              <w:rPr>
-                <w:rFonts w:ascii="Raleway" w:eastAsia="Times New Roman" w:hAnsi="Raleway" w:cs="Times New Roman"/>
-                <w:color w:val="666666"/>
-                <w:sz w:val="18"/>
-                <w:szCs w:val="18"/>
-                <w:shd w:val="clear" w:color="auto" w:fill="FFFFFF"/>
-              </w:rPr>
-              <w:t>endfor</w:t>
-            </w:r>
-            <w:proofErr w:type="spellEnd"/>
-            <w:r>
-              <w:rPr>
-                <w:rFonts w:ascii="Raleway" w:eastAsia="Times New Roman" w:hAnsi="Raleway" w:cs="Times New Roman"/>
+                <w:rFonts w:ascii="Arial Narrow" w:eastAsia="Times New Roman" w:hAnsi="Arial Narrow" w:cs="Times New Roman"/>
                 <w:color w:val="666666"/>
                 <w:sz w:val="18"/>
                 <w:szCs w:val="18"/>
@@ -1081,6 +828,9 @@
       <w:pPr>
         <w:widowControl w:val="0"/>
         <w:spacing w:line="240" w:lineRule="auto"/>
+        <w:rPr>
+          <w:rFonts w:ascii="Calibri" w:hAnsi="Calibri"/>
+        </w:rPr>
       </w:pPr>
     </w:p>
     <w:p>
@@ -1088,12 +838,14 @@
         <w:widowControl w:val="0"/>
         <w:spacing w:line="240" w:lineRule="auto"/>
         <w:rPr>
+          <w:rFonts w:ascii="Arial Narrow" w:hAnsi="Arial Narrow"/>
           <w:b/>
           <w:i/>
         </w:rPr>
       </w:pPr>
       <w:r>
         <w:rPr>
+          <w:rFonts w:ascii="Arial Narrow" w:hAnsi="Arial Narrow"/>
           <w:b/>
           <w:i/>
         </w:rPr>
@@ -1104,6 +856,9 @@
       <w:pPr>
         <w:widowControl w:val="0"/>
         <w:spacing w:line="240" w:lineRule="auto"/>
+        <w:rPr>
+          <w:rFonts w:ascii="Arial Narrow" w:hAnsi="Arial Narrow"/>
+        </w:rPr>
       </w:pPr>
     </w:p>
     <w:tbl>
@@ -1118,12 +873,13 @@
           <w:insideH w:val="single" w:sz="4" w:space="0" w:color="auto"/>
           <w:insideV w:val="single" w:sz="4" w:space="0" w:color="auto"/>
         </w:tblBorders>
+        <w:tblLayout w:type="fixed"/>
         <w:tblLook w:val="0000" w:firstRow="0" w:lastRow="0" w:firstColumn="0" w:lastColumn="0" w:noHBand="0" w:noVBand="0"/>
       </w:tblPr>
       <w:tblGrid>
-        <w:gridCol w:w="1605"/>
-        <w:gridCol w:w="6136"/>
-        <w:gridCol w:w="1847"/>
+        <w:gridCol w:w="1704"/>
+        <w:gridCol w:w="6756"/>
+        <w:gridCol w:w="1128"/>
       </w:tblGrid>
       <w:tr>
         <w:trPr>
@@ -1138,6 +894,9 @@
           <w:p>
             <w:pPr>
               <w:widowControl w:val="0"/>
+              <w:rPr>
+                <w:rFonts w:ascii="Arial Narrow" w:hAnsi="Arial Narrow"/>
+              </w:rPr>
             </w:pPr>
           </w:p>
         </w:tc>
@@ -1149,10 +908,13 @@
             <w:pPr>
               <w:widowControl w:val="0"/>
               <w:cnfStyle w:val="000000100000" w:firstRow="0" w:lastRow="0" w:firstColumn="0" w:lastColumn="0" w:oddVBand="0" w:evenVBand="0" w:oddHBand="1" w:evenHBand="0" w:firstRowFirstColumn="0" w:firstRowLastColumn="0" w:lastRowFirstColumn="0" w:lastRowLastColumn="0"/>
-            </w:pPr>
-            <w:r>
-              <w:rPr>
-                <w:rFonts w:ascii="Raleway" w:eastAsia="Times New Roman" w:hAnsi="Raleway" w:cs="Times New Roman"/>
+              <w:rPr>
+                <w:rFonts w:ascii="Arial Narrow" w:hAnsi="Arial Narrow"/>
+              </w:rPr>
+            </w:pPr>
+            <w:r>
+              <w:rPr>
+                <w:rFonts w:ascii="Arial Narrow" w:eastAsia="Times New Roman" w:hAnsi="Arial Narrow" w:cs="Times New Roman"/>
                 <w:color w:val="666666"/>
                 <w:sz w:val="18"/>
                 <w:szCs w:val="18"/>
@@ -1162,7 +924,7 @@
             <w:proofErr w:type="spellStart"/>
             <w:r>
               <w:rPr>
-                <w:rFonts w:ascii="Raleway" w:eastAsia="Times New Roman" w:hAnsi="Raleway" w:cs="Times New Roman"/>
+                <w:rFonts w:ascii="Arial Narrow" w:eastAsia="Times New Roman" w:hAnsi="Arial Narrow" w:cs="Times New Roman"/>
                 <w:color w:val="666666"/>
                 <w:sz w:val="18"/>
                 <w:szCs w:val="18"/>
@@ -1172,7 +934,7 @@
             <w:proofErr w:type="spellEnd"/>
             <w:r>
               <w:rPr>
-                <w:rFonts w:ascii="Raleway" w:eastAsia="Times New Roman" w:hAnsi="Raleway" w:cs="Times New Roman"/>
+                <w:rFonts w:ascii="Arial Narrow" w:eastAsia="Times New Roman" w:hAnsi="Arial Narrow" w:cs="Times New Roman"/>
                 <w:color w:val="666666"/>
                 <w:sz w:val="18"/>
                 <w:szCs w:val="18"/>
@@ -1182,7 +944,7 @@
             <w:proofErr w:type="spellStart"/>
             <w:r>
               <w:rPr>
-                <w:rFonts w:ascii="Raleway" w:eastAsia="Times New Roman" w:hAnsi="Raleway" w:cs="Times New Roman"/>
+                <w:rFonts w:ascii="Arial Narrow" w:eastAsia="Times New Roman" w:hAnsi="Arial Narrow" w:cs="Times New Roman"/>
                 <w:color w:val="666666"/>
                 <w:sz w:val="18"/>
                 <w:szCs w:val="18"/>
@@ -1193,7 +955,7 @@
             <w:proofErr w:type="spellEnd"/>
             <w:r>
               <w:rPr>
-                <w:rFonts w:ascii="Raleway" w:eastAsia="Times New Roman" w:hAnsi="Raleway" w:cs="Times New Roman"/>
+                <w:rFonts w:ascii="Arial Narrow" w:eastAsia="Times New Roman" w:hAnsi="Arial Narrow" w:cs="Times New Roman"/>
                 <w:color w:val="666666"/>
                 <w:sz w:val="18"/>
                 <w:szCs w:val="18"/>
@@ -1205,7 +967,7 @@
             <w:proofErr w:type="gramStart"/>
             <w:r>
               <w:rPr>
-                <w:rFonts w:ascii="Raleway" w:eastAsia="Times New Roman" w:hAnsi="Raleway" w:cs="Times New Roman"/>
+                <w:rFonts w:ascii="Arial Narrow" w:eastAsia="Times New Roman" w:hAnsi="Arial Narrow" w:cs="Times New Roman"/>
                 <w:color w:val="666666"/>
                 <w:sz w:val="18"/>
                 <w:szCs w:val="18"/>
@@ -1217,7 +979,7 @@
             <w:proofErr w:type="gramEnd"/>
             <w:r>
               <w:rPr>
-                <w:rFonts w:ascii="Raleway" w:eastAsia="Times New Roman" w:hAnsi="Raleway" w:cs="Times New Roman"/>
+                <w:rFonts w:ascii="Arial Narrow" w:eastAsia="Times New Roman" w:hAnsi="Arial Narrow" w:cs="Times New Roman"/>
                 <w:color w:val="666666"/>
                 <w:sz w:val="18"/>
                 <w:szCs w:val="18"/>
@@ -1235,6 +997,9 @@
           <w:p>
             <w:pPr>
               <w:widowControl w:val="0"/>
+              <w:rPr>
+                <w:rFonts w:ascii="Arial Narrow" w:hAnsi="Arial Narrow"/>
+              </w:rPr>
             </w:pPr>
           </w:p>
         </w:tc>
@@ -1252,11 +1017,14 @@
             <w:pPr>
               <w:widowControl w:val="0"/>
               <w:jc w:val="center"/>
+              <w:rPr>
+                <w:rFonts w:ascii="Arial Narrow" w:hAnsi="Arial Narrow"/>
+              </w:rPr>
             </w:pPr>
             <w:proofErr w:type="gramStart"/>
             <w:r>
               <w:rPr>
-                <w:rFonts w:ascii="Raleway" w:eastAsia="Times New Roman" w:hAnsi="Raleway" w:cs="Times New Roman"/>
+                <w:rFonts w:ascii="Arial Narrow" w:eastAsia="Times New Roman" w:hAnsi="Arial Narrow" w:cs="Times New Roman"/>
                 <w:color w:val="666666"/>
                 <w:sz w:val="18"/>
                 <w:szCs w:val="18"/>
@@ -1265,7 +1033,7 @@
             </w:r>
             <w:r>
               <w:rPr>
-                <w:rFonts w:ascii="Raleway" w:eastAsia="Times New Roman" w:hAnsi="Raleway" w:cs="Times New Roman"/>
+                <w:rFonts w:ascii="Arial Narrow" w:eastAsia="Times New Roman" w:hAnsi="Arial Narrow" w:cs="Times New Roman"/>
                 <w:color w:val="666666"/>
                 <w:sz w:val="18"/>
                 <w:szCs w:val="18"/>
@@ -1276,7 +1044,7 @@
             <w:proofErr w:type="spellStart"/>
             <w:r>
               <w:rPr>
-                <w:rFonts w:ascii="Raleway" w:eastAsia="Times New Roman" w:hAnsi="Raleway" w:cs="Times New Roman"/>
+                <w:rFonts w:ascii="Arial Narrow" w:eastAsia="Times New Roman" w:hAnsi="Arial Narrow" w:cs="Times New Roman"/>
                 <w:color w:val="666666"/>
                 <w:sz w:val="18"/>
                 <w:szCs w:val="18"/>
@@ -1287,7 +1055,7 @@
             <w:proofErr w:type="gramEnd"/>
             <w:r>
               <w:rPr>
-                <w:rFonts w:ascii="Raleway" w:eastAsia="Times New Roman" w:hAnsi="Raleway" w:cs="Times New Roman"/>
+                <w:rFonts w:ascii="Arial Narrow" w:eastAsia="Times New Roman" w:hAnsi="Arial Narrow" w:cs="Times New Roman"/>
                 <w:color w:val="666666"/>
                 <w:sz w:val="18"/>
                 <w:szCs w:val="18"/>
@@ -1297,7 +1065,7 @@
             </w:r>
             <w:r>
               <w:rPr>
-                <w:rFonts w:ascii="Raleway" w:eastAsia="Times New Roman" w:hAnsi="Raleway" w:cs="Times New Roman"/>
+                <w:rFonts w:ascii="Arial Narrow" w:eastAsia="Times New Roman" w:hAnsi="Arial Narrow" w:cs="Times New Roman"/>
                 <w:color w:val="666666"/>
                 <w:sz w:val="18"/>
                 <w:szCs w:val="18"/>
@@ -1308,7 +1076,7 @@
             <w:proofErr w:type="spellEnd"/>
             <w:r>
               <w:rPr>
-                <w:rFonts w:ascii="Raleway" w:eastAsia="Times New Roman" w:hAnsi="Raleway" w:cs="Times New Roman"/>
+                <w:rFonts w:ascii="Arial Narrow" w:eastAsia="Times New Roman" w:hAnsi="Arial Narrow" w:cs="Times New Roman"/>
                 <w:color w:val="666666"/>
                 <w:sz w:val="18"/>
                 <w:szCs w:val="18"/>
@@ -1327,13 +1095,15 @@
               <w:widowControl w:val="0"/>
               <w:cnfStyle w:val="000000000000" w:firstRow="0" w:lastRow="0" w:firstColumn="0" w:lastColumn="0" w:oddVBand="0" w:evenVBand="0" w:oddHBand="0" w:evenHBand="0" w:firstRowFirstColumn="0" w:firstRowLastColumn="0" w:lastRowFirstColumn="0" w:lastRowLastColumn="0"/>
               <w:rPr>
+                <w:rFonts w:ascii="Arial Narrow" w:hAnsi="Arial Narrow"/>
                 <w:i/>
+                <w:u w:val="single"/>
               </w:rPr>
             </w:pPr>
             <w:proofErr w:type="gramStart"/>
             <w:r>
               <w:rPr>
-                <w:rFonts w:ascii="Raleway" w:eastAsia="Times New Roman" w:hAnsi="Raleway" w:cs="Times New Roman"/>
+                <w:rFonts w:ascii="Arial Narrow" w:eastAsia="Times New Roman" w:hAnsi="Arial Narrow" w:cs="Times New Roman"/>
                 <w:i/>
                 <w:color w:val="666666"/>
                 <w:sz w:val="18"/>
@@ -1343,7 +1113,7 @@
             </w:r>
             <w:r>
               <w:rPr>
-                <w:rFonts w:ascii="Raleway" w:eastAsia="Times New Roman" w:hAnsi="Raleway" w:cs="Times New Roman"/>
+                <w:rFonts w:ascii="Arial Narrow" w:eastAsia="Times New Roman" w:hAnsi="Arial Narrow" w:cs="Times New Roman"/>
                 <w:i/>
                 <w:color w:val="666666"/>
                 <w:sz w:val="18"/>
@@ -1355,7 +1125,7 @@
             <w:proofErr w:type="spellStart"/>
             <w:r>
               <w:rPr>
-                <w:rFonts w:ascii="Raleway" w:eastAsia="Times New Roman" w:hAnsi="Raleway" w:cs="Times New Roman"/>
+                <w:rFonts w:ascii="Arial Narrow" w:eastAsia="Times New Roman" w:hAnsi="Arial Narrow" w:cs="Times New Roman"/>
                 <w:i/>
                 <w:color w:val="666666"/>
                 <w:sz w:val="18"/>
@@ -1367,7 +1137,7 @@
             <w:proofErr w:type="gramEnd"/>
             <w:r>
               <w:rPr>
-                <w:rFonts w:ascii="Raleway" w:eastAsia="Times New Roman" w:hAnsi="Raleway" w:cs="Times New Roman"/>
+                <w:rFonts w:ascii="Arial Narrow" w:eastAsia="Times New Roman" w:hAnsi="Arial Narrow" w:cs="Times New Roman"/>
                 <w:i/>
                 <w:color w:val="666666"/>
                 <w:sz w:val="18"/>
@@ -1379,7 +1149,7 @@
             <w:proofErr w:type="spellEnd"/>
             <w:r>
               <w:rPr>
-                <w:rFonts w:ascii="Raleway" w:eastAsia="Times New Roman" w:hAnsi="Raleway" w:cs="Times New Roman"/>
+                <w:rFonts w:ascii="Arial Narrow" w:eastAsia="Times New Roman" w:hAnsi="Arial Narrow" w:cs="Times New Roman"/>
                 <w:i/>
                 <w:color w:val="666666"/>
                 <w:sz w:val="18"/>
@@ -1399,6 +1169,7 @@
             <w:pPr>
               <w:widowControl w:val="0"/>
               <w:rPr>
+                <w:rFonts w:ascii="Arial Narrow" w:hAnsi="Arial Narrow"/>
                 <w:b/>
                 <w:sz w:val="30"/>
                 <w:szCs w:val="30"/>
@@ -1407,7 +1178,7 @@
             <w:proofErr w:type="gramStart"/>
             <w:r>
               <w:rPr>
-                <w:rFonts w:ascii="Raleway" w:eastAsia="Times New Roman" w:hAnsi="Raleway" w:cs="Times New Roman"/>
+                <w:rFonts w:ascii="Arial Narrow" w:eastAsia="Times New Roman" w:hAnsi="Arial Narrow" w:cs="Times New Roman"/>
                 <w:b/>
                 <w:color w:val="666666"/>
                 <w:sz w:val="30"/>
@@ -1417,7 +1188,7 @@
             </w:r>
             <w:r>
               <w:rPr>
-                <w:rFonts w:ascii="Raleway" w:eastAsia="Times New Roman" w:hAnsi="Raleway" w:cs="Times New Roman"/>
+                <w:rFonts w:ascii="Arial Narrow" w:eastAsia="Times New Roman" w:hAnsi="Arial Narrow" w:cs="Times New Roman"/>
                 <w:b/>
                 <w:color w:val="666666"/>
                 <w:sz w:val="30"/>
@@ -1429,7 +1200,7 @@
             <w:proofErr w:type="spellStart"/>
             <w:r>
               <w:rPr>
-                <w:rFonts w:ascii="Raleway" w:eastAsia="Times New Roman" w:hAnsi="Raleway" w:cs="Times New Roman"/>
+                <w:rFonts w:ascii="Arial Narrow" w:eastAsia="Times New Roman" w:hAnsi="Arial Narrow" w:cs="Times New Roman"/>
                 <w:b/>
                 <w:color w:val="666666"/>
                 <w:sz w:val="30"/>
@@ -1441,7 +1212,7 @@
             <w:proofErr w:type="gramEnd"/>
             <w:r>
               <w:rPr>
-                <w:rFonts w:ascii="Raleway" w:eastAsia="Times New Roman" w:hAnsi="Raleway" w:cs="Times New Roman"/>
+                <w:rFonts w:ascii="Arial Narrow" w:eastAsia="Times New Roman" w:hAnsi="Arial Narrow" w:cs="Times New Roman"/>
                 <w:b/>
                 <w:color w:val="666666"/>
                 <w:sz w:val="30"/>
@@ -1452,7 +1223,7 @@
             </w:r>
             <w:r>
               <w:rPr>
-                <w:rFonts w:ascii="Raleway" w:eastAsia="Times New Roman" w:hAnsi="Raleway" w:cs="Times New Roman"/>
+                <w:rFonts w:ascii="Arial Narrow" w:eastAsia="Times New Roman" w:hAnsi="Arial Narrow" w:cs="Times New Roman"/>
                 <w:b/>
                 <w:color w:val="666666"/>
                 <w:sz w:val="30"/>
@@ -1464,7 +1235,7 @@
             <w:proofErr w:type="spellEnd"/>
             <w:r>
               <w:rPr>
-                <w:rFonts w:ascii="Raleway" w:eastAsia="Times New Roman" w:hAnsi="Raleway" w:cs="Times New Roman"/>
+                <w:rFonts w:ascii="Arial Narrow" w:eastAsia="Times New Roman" w:hAnsi="Arial Narrow" w:cs="Times New Roman"/>
                 <w:b/>
                 <w:color w:val="666666"/>
                 <w:sz w:val="30"/>
@@ -1489,6 +1260,9 @@
           <w:p>
             <w:pPr>
               <w:widowControl w:val="0"/>
+              <w:rPr>
+                <w:rFonts w:ascii="Arial Narrow" w:hAnsi="Arial Narrow"/>
+              </w:rPr>
             </w:pPr>
           </w:p>
         </w:tc>
@@ -1501,13 +1275,14 @@
               <w:widowControl w:val="0"/>
               <w:cnfStyle w:val="000000100000" w:firstRow="0" w:lastRow="0" w:firstColumn="0" w:lastColumn="0" w:oddVBand="0" w:evenVBand="0" w:oddHBand="1" w:evenHBand="0" w:firstRowFirstColumn="0" w:firstRowLastColumn="0" w:lastRowFirstColumn="0" w:lastRowLastColumn="0"/>
               <w:rPr>
+                <w:rFonts w:ascii="Arial Narrow" w:hAnsi="Arial Narrow"/>
                 <w:b/>
               </w:rPr>
             </w:pPr>
             <w:proofErr w:type="gramStart"/>
             <w:r>
               <w:rPr>
-                <w:rFonts w:ascii="Raleway" w:eastAsia="Times New Roman" w:hAnsi="Raleway" w:cs="Times New Roman"/>
+                <w:rFonts w:ascii="Arial Narrow" w:eastAsia="Times New Roman" w:hAnsi="Arial Narrow" w:cs="Times New Roman"/>
                 <w:b/>
                 <w:color w:val="666666"/>
                 <w:sz w:val="18"/>
@@ -1517,7 +1292,7 @@
             </w:r>
             <w:r>
               <w:rPr>
-                <w:rFonts w:ascii="Raleway" w:eastAsia="Times New Roman" w:hAnsi="Raleway" w:cs="Times New Roman"/>
+                <w:rFonts w:ascii="Arial Narrow" w:eastAsia="Times New Roman" w:hAnsi="Arial Narrow" w:cs="Times New Roman"/>
                 <w:b/>
                 <w:color w:val="666666"/>
                 <w:sz w:val="18"/>
@@ -1529,7 +1304,7 @@
             <w:proofErr w:type="spellStart"/>
             <w:r>
               <w:rPr>
-                <w:rFonts w:ascii="Raleway" w:eastAsia="Times New Roman" w:hAnsi="Raleway" w:cs="Times New Roman"/>
+                <w:rFonts w:ascii="Arial Narrow" w:eastAsia="Times New Roman" w:hAnsi="Arial Narrow" w:cs="Times New Roman"/>
                 <w:b/>
                 <w:color w:val="666666"/>
                 <w:sz w:val="18"/>
@@ -1541,7 +1316,7 @@
             <w:proofErr w:type="gramEnd"/>
             <w:r>
               <w:rPr>
-                <w:rFonts w:ascii="Raleway" w:eastAsia="Times New Roman" w:hAnsi="Raleway" w:cs="Times New Roman"/>
+                <w:rFonts w:ascii="Arial Narrow" w:eastAsia="Times New Roman" w:hAnsi="Arial Narrow" w:cs="Times New Roman"/>
                 <w:b/>
                 <w:color w:val="666666"/>
                 <w:sz w:val="18"/>
@@ -1553,7 +1328,7 @@
             <w:proofErr w:type="spellEnd"/>
             <w:r>
               <w:rPr>
-                <w:rFonts w:ascii="Raleway" w:eastAsia="Times New Roman" w:hAnsi="Raleway" w:cs="Times New Roman"/>
+                <w:rFonts w:ascii="Arial Narrow" w:eastAsia="Times New Roman" w:hAnsi="Arial Narrow" w:cs="Times New Roman"/>
                 <w:b/>
                 <w:color w:val="666666"/>
                 <w:sz w:val="18"/>
@@ -1572,6 +1347,9 @@
           <w:p>
             <w:pPr>
               <w:widowControl w:val="0"/>
+              <w:rPr>
+                <w:rFonts w:ascii="Arial Narrow" w:hAnsi="Arial Narrow"/>
+              </w:rPr>
             </w:pPr>
           </w:p>
         </w:tc>
@@ -1588,8 +1366,16 @@
           <w:p>
             <w:pPr>
               <w:widowControl w:val="0"/>
-            </w:pPr>
-            <w:bookmarkStart w:id="0" w:name="_GoBack" w:colFirst="1" w:colLast="1"/>
+              <w:rPr>
+                <w:rFonts w:ascii="Arial Narrow" w:hAnsi="Arial Narrow"/>
+              </w:rPr>
+            </w:pPr>
+            <w:r>
+              <w:rPr>
+                <w:rFonts w:ascii="Arial Narrow" w:hAnsi="Arial Narrow"/>
+              </w:rPr>
+              <w:t>Preguntas Propuestas</w:t>
+            </w:r>
           </w:p>
         </w:tc>
         <w:tc>
@@ -1601,7 +1387,7 @@
               <w:widowControl w:val="0"/>
               <w:cnfStyle w:val="000000000000" w:firstRow="0" w:lastRow="0" w:firstColumn="0" w:lastColumn="0" w:oddVBand="0" w:evenVBand="0" w:oddHBand="0" w:evenHBand="0" w:firstRowFirstColumn="0" w:firstRowLastColumn="0" w:lastRowFirstColumn="0" w:lastRowLastColumn="0"/>
               <w:rPr>
-                <w:rFonts w:ascii="Raleway" w:eastAsia="Times New Roman" w:hAnsi="Raleway" w:cs="Times New Roman"/>
+                <w:rFonts w:ascii="Arial Narrow" w:eastAsia="Times New Roman" w:hAnsi="Arial Narrow" w:cs="Times New Roman"/>
                 <w:i/>
                 <w:color w:val="666666"/>
                 <w:sz w:val="18"/>
@@ -1611,7 +1397,7 @@
             <w:proofErr w:type="gramStart"/>
             <w:r>
               <w:rPr>
-                <w:rFonts w:ascii="Raleway" w:eastAsia="Times New Roman" w:hAnsi="Raleway" w:cs="Times New Roman"/>
+                <w:rFonts w:ascii="Arial Narrow" w:eastAsia="Times New Roman" w:hAnsi="Arial Narrow" w:cs="Times New Roman"/>
                 <w:i/>
                 <w:color w:val="666666"/>
                 <w:sz w:val="18"/>
@@ -1622,7 +1408,7 @@
             <w:proofErr w:type="spellStart"/>
             <w:r>
               <w:rPr>
-                <w:rFonts w:ascii="Raleway" w:eastAsia="Times New Roman" w:hAnsi="Raleway" w:cs="Times New Roman"/>
+                <w:rFonts w:ascii="Arial Narrow" w:eastAsia="Times New Roman" w:hAnsi="Arial Narrow" w:cs="Times New Roman"/>
                 <w:i/>
                 <w:color w:val="666666"/>
                 <w:sz w:val="18"/>
@@ -1633,7 +1419,7 @@
             <w:proofErr w:type="gramEnd"/>
             <w:r>
               <w:rPr>
-                <w:rFonts w:ascii="Raleway" w:eastAsia="Times New Roman" w:hAnsi="Raleway" w:cs="Times New Roman"/>
+                <w:rFonts w:ascii="Arial Narrow" w:eastAsia="Times New Roman" w:hAnsi="Arial Narrow" w:cs="Times New Roman"/>
                 <w:i/>
                 <w:color w:val="666666"/>
                 <w:sz w:val="18"/>
@@ -1644,7 +1430,7 @@
             <w:proofErr w:type="spellEnd"/>
             <w:r>
               <w:rPr>
-                <w:rFonts w:ascii="Raleway" w:eastAsia="Times New Roman" w:hAnsi="Raleway" w:cs="Times New Roman"/>
+                <w:rFonts w:ascii="Arial Narrow" w:eastAsia="Times New Roman" w:hAnsi="Arial Narrow" w:cs="Times New Roman"/>
                 <w:i/>
                 <w:color w:val="666666"/>
                 <w:sz w:val="18"/>
@@ -1662,11 +1448,13 @@
           <w:p>
             <w:pPr>
               <w:widowControl w:val="0"/>
+              <w:rPr>
+                <w:rFonts w:ascii="Arial Narrow" w:hAnsi="Arial Narrow"/>
+              </w:rPr>
             </w:pPr>
           </w:p>
         </w:tc>
       </w:tr>
-      <w:bookmarkEnd w:id="0"/>
       <w:tr>
         <w:trPr>
           <w:cnfStyle w:val="000000100000" w:firstRow="0" w:lastRow="0" w:firstColumn="0" w:lastColumn="0" w:oddVBand="0" w:evenVBand="0" w:oddHBand="1" w:evenHBand="0" w:firstRowFirstColumn="0" w:firstRowLastColumn="0" w:lastRowFirstColumn="0" w:lastRowLastColumn="0"/>
@@ -1680,6 +1468,9 @@
           <w:p>
             <w:pPr>
               <w:widowControl w:val="0"/>
+              <w:rPr>
+                <w:rFonts w:ascii="Arial Narrow" w:hAnsi="Arial Narrow"/>
+              </w:rPr>
             </w:pPr>
           </w:p>
         </w:tc>
@@ -1692,7 +1483,7 @@
               <w:widowControl w:val="0"/>
               <w:cnfStyle w:val="000000100000" w:firstRow="0" w:lastRow="0" w:firstColumn="0" w:lastColumn="0" w:oddVBand="0" w:evenVBand="0" w:oddHBand="1" w:evenHBand="0" w:firstRowFirstColumn="0" w:firstRowLastColumn="0" w:lastRowFirstColumn="0" w:lastRowLastColumn="0"/>
               <w:rPr>
-                <w:rFonts w:ascii="Raleway" w:hAnsi="Raleway"/>
+                <w:rFonts w:ascii="Arial Narrow" w:hAnsi="Arial Narrow"/>
                 <w:b/>
                 <w:sz w:val="18"/>
                 <w:szCs w:val="18"/>
@@ -1701,7 +1492,7 @@
             <w:proofErr w:type="gramStart"/>
             <w:r>
               <w:rPr>
-                <w:rFonts w:ascii="Raleway" w:hAnsi="Raleway"/>
+                <w:rFonts w:ascii="Arial Narrow" w:hAnsi="Arial Narrow"/>
                 <w:b/>
                 <w:sz w:val="18"/>
                 <w:szCs w:val="18"/>
@@ -1711,7 +1502,7 @@
             <w:proofErr w:type="spellStart"/>
             <w:r>
               <w:rPr>
-                <w:rFonts w:ascii="Raleway" w:hAnsi="Raleway"/>
+                <w:rFonts w:ascii="Arial Narrow" w:hAnsi="Arial Narrow"/>
                 <w:b/>
                 <w:sz w:val="18"/>
                 <w:szCs w:val="18"/>
@@ -1721,7 +1512,7 @@
             <w:proofErr w:type="gramEnd"/>
             <w:r>
               <w:rPr>
-                <w:rFonts w:ascii="Raleway" w:hAnsi="Raleway"/>
+                <w:rFonts w:ascii="Arial Narrow" w:hAnsi="Arial Narrow"/>
                 <w:b/>
                 <w:sz w:val="18"/>
                 <w:szCs w:val="18"/>
@@ -1731,7 +1522,7 @@
             <w:proofErr w:type="spellEnd"/>
             <w:r>
               <w:rPr>
-                <w:rFonts w:ascii="Raleway" w:hAnsi="Raleway"/>
+                <w:rFonts w:ascii="Arial Narrow" w:hAnsi="Arial Narrow"/>
                 <w:b/>
                 <w:sz w:val="18"/>
                 <w:szCs w:val="18"/>
@@ -1748,6 +1539,9 @@
           <w:p>
             <w:pPr>
               <w:widowControl w:val="0"/>
+              <w:rPr>
+                <w:rFonts w:ascii="Arial Narrow" w:hAnsi="Arial Narrow"/>
+              </w:rPr>
             </w:pPr>
           </w:p>
         </w:tc>
@@ -1765,14 +1559,14 @@
             <w:pPr>
               <w:widowControl w:val="0"/>
               <w:rPr>
-                <w:rFonts w:ascii="Raleway" w:hAnsi="Raleway"/>
-                <w:sz w:val="18"/>
-                <w:szCs w:val="18"/>
-              </w:rPr>
-            </w:pPr>
-            <w:r>
-              <w:rPr>
-                <w:rFonts w:ascii="Raleway" w:hAnsi="Raleway"/>
+                <w:rFonts w:ascii="Arial Narrow" w:hAnsi="Arial Narrow"/>
+                <w:sz w:val="18"/>
+                <w:szCs w:val="18"/>
+              </w:rPr>
+            </w:pPr>
+            <w:r>
+              <w:rPr>
+                <w:rFonts w:ascii="Arial Narrow" w:hAnsi="Arial Narrow"/>
                 <w:sz w:val="18"/>
                 <w:szCs w:val="18"/>
               </w:rPr>
@@ -1781,7 +1575,7 @@
             <w:proofErr w:type="spellStart"/>
             <w:r>
               <w:rPr>
-                <w:rFonts w:ascii="Raleway" w:hAnsi="Raleway"/>
+                <w:rFonts w:ascii="Arial Narrow" w:hAnsi="Arial Narrow"/>
                 <w:sz w:val="18"/>
                 <w:szCs w:val="18"/>
               </w:rPr>
@@ -1790,7 +1584,7 @@
             <w:proofErr w:type="spellEnd"/>
             <w:r>
               <w:rPr>
-                <w:rFonts w:ascii="Raleway" w:hAnsi="Raleway"/>
+                <w:rFonts w:ascii="Arial Narrow" w:hAnsi="Arial Narrow"/>
                 <w:sz w:val="18"/>
                 <w:szCs w:val="18"/>
               </w:rPr>
@@ -1799,7 +1593,7 @@
             <w:proofErr w:type="spellStart"/>
             <w:r>
               <w:rPr>
-                <w:rFonts w:ascii="Raleway" w:hAnsi="Raleway"/>
+                <w:rFonts w:ascii="Arial Narrow" w:hAnsi="Arial Narrow"/>
                 <w:sz w:val="18"/>
                 <w:szCs w:val="18"/>
               </w:rPr>
@@ -1808,7 +1602,7 @@
             <w:proofErr w:type="spellEnd"/>
             <w:r>
               <w:rPr>
-                <w:rFonts w:ascii="Raleway" w:hAnsi="Raleway"/>
+                <w:rFonts w:ascii="Arial Narrow" w:hAnsi="Arial Narrow"/>
                 <w:sz w:val="18"/>
                 <w:szCs w:val="18"/>
               </w:rPr>
@@ -1816,7 +1610,7 @@
             </w:r>
             <w:r>
               <w:rPr>
-                <w:rFonts w:ascii="Raleway" w:hAnsi="Raleway"/>
+                <w:rFonts w:ascii="Arial Narrow" w:hAnsi="Arial Narrow"/>
                 <w:sz w:val="18"/>
                 <w:szCs w:val="18"/>
               </w:rPr>
@@ -1832,6 +1626,9 @@
             <w:pPr>
               <w:widowControl w:val="0"/>
               <w:cnfStyle w:val="000000000000" w:firstRow="0" w:lastRow="0" w:firstColumn="0" w:lastColumn="0" w:oddVBand="0" w:evenVBand="0" w:oddHBand="0" w:evenHBand="0" w:firstRowFirstColumn="0" w:firstRowLastColumn="0" w:lastRowFirstColumn="0" w:lastRowLastColumn="0"/>
+              <w:rPr>
+                <w:rFonts w:ascii="Arial Narrow" w:hAnsi="Arial Narrow"/>
+              </w:rPr>
             </w:pPr>
           </w:p>
         </w:tc>
@@ -1843,6 +1640,9 @@
           <w:p>
             <w:pPr>
               <w:widowControl w:val="0"/>
+              <w:rPr>
+                <w:rFonts w:ascii="Arial Narrow" w:hAnsi="Arial Narrow"/>
+              </w:rPr>
             </w:pPr>
           </w:p>
         </w:tc>
@@ -1852,7 +1652,80 @@
       <w:pPr>
         <w:widowControl w:val="0"/>
         <w:spacing w:line="240" w:lineRule="auto"/>
+        <w:rPr>
+          <w:rFonts w:ascii="Arial Narrow" w:hAnsi="Arial Narrow"/>
+        </w:rPr>
       </w:pPr>
+    </w:p>
+    <w:p>
+      <w:pPr>
+        <w:widowControl w:val="0"/>
+        <w:spacing w:line="240" w:lineRule="auto"/>
+        <w:rPr>
+          <w:rFonts w:ascii="Arial Narrow" w:hAnsi="Arial Narrow"/>
+        </w:rPr>
+      </w:pPr>
+    </w:p>
+    <w:p>
+      <w:pPr>
+        <w:widowControl w:val="0"/>
+        <w:spacing w:line="240" w:lineRule="auto"/>
+        <w:rPr>
+          <w:rFonts w:ascii="Arial Narrow" w:hAnsi="Arial Narrow"/>
+        </w:rPr>
+      </w:pPr>
+      <w:r>
+        <w:rPr>
+          <w:rFonts w:ascii="Arial Narrow" w:hAnsi="Arial Narrow"/>
+        </w:rPr>
+        <w:t>Complemento</w:t>
+      </w:r>
+    </w:p>
+    <w:p>
+      <w:pPr>
+        <w:widowControl w:val="0"/>
+        <w:spacing w:line="240" w:lineRule="auto"/>
+        <w:rPr>
+          <w:rFonts w:ascii="Arial Narrow" w:hAnsi="Arial Narrow"/>
+        </w:rPr>
+      </w:pPr>
+    </w:p>
+    <w:p>
+      <w:pPr>
+        <w:widowControl w:val="0"/>
+        <w:spacing w:line="240" w:lineRule="auto"/>
+        <w:rPr>
+          <w:rFonts w:ascii="Arial Narrow" w:hAnsi="Arial Narrow"/>
+        </w:rPr>
+      </w:pPr>
+      <w:proofErr w:type="gramStart"/>
+      <w:r>
+        <w:rPr>
+          <w:rFonts w:ascii="Arial Narrow" w:hAnsi="Arial Narrow"/>
+        </w:rPr>
+        <w:t xml:space="preserve">{{ </w:t>
+      </w:r>
+      <w:proofErr w:type="spellStart"/>
+      <w:r>
+        <w:rPr>
+          <w:rFonts w:ascii="Arial Narrow" w:hAnsi="Arial Narrow"/>
+        </w:rPr>
+        <w:t>acta</w:t>
+      </w:r>
+      <w:proofErr w:type="gramEnd"/>
+      <w:r>
+        <w:rPr>
+          <w:rFonts w:ascii="Arial Narrow" w:hAnsi="Arial Narrow"/>
+        </w:rPr>
+        <w:t>.complemento</w:t>
+      </w:r>
+      <w:proofErr w:type="spellEnd"/>
+      <w:r>
+        <w:rPr>
+          <w:rFonts w:ascii="Arial Narrow" w:hAnsi="Arial Narrow"/>
+        </w:rPr>
+        <w:t xml:space="preserve"> }}</w:t>
+      </w:r>
     </w:p>
     <w:sectPr>
       <w:pgSz w:w="12240" w:h="15840"/>
@@ -2919,7 +2792,7 @@
 </file>
 
 <file path=customXml/itemProps1.xml><?xml version="1.0" encoding="utf-8"?>
-<ds:datastoreItem xmlns:ds="http://schemas.openxmlformats.org/officeDocument/2006/customXml" ds:itemID="{D88DEA14-369A-4712-99FC-BD5ACB3AEC0B}">
+<ds:datastoreItem xmlns:ds="http://schemas.openxmlformats.org/officeDocument/2006/customXml" ds:itemID="{83BE6D24-FD37-479F-896B-B364EC5A5C11}">
   <ds:schemaRefs>
     <ds:schemaRef ds:uri="http://schemas.openxmlformats.org/officeDocument/2006/bibliography"/>
   </ds:schemaRefs>

</xml_diff>

<commit_message>
Nombres categorias en acta
</commit_message>
<xml_diff>
--- a/static/templates_docs/propuesta.docx
+++ b/static/templates_docs/propuesta.docx
@@ -970,6 +970,7 @@
       <w:pPr>
         <w:widowControl w:val="0"/>
         <w:spacing w:line="240" w:lineRule="auto"/>
+        <w:jc w:val="center"/>
         <w:rPr>
           <w:rFonts w:ascii="Arial Narrow" w:hAnsi="Arial Narrow"/>
           <w:b/>
@@ -997,7 +998,7 @@
     <w:tbl>
       <w:tblPr>
         <w:tblStyle w:val="Tablanormal4"/>
-        <w:tblW w:w="9588" w:type="dxa"/>
+        <w:tblW w:w="10910" w:type="dxa"/>
         <w:jc w:val="center"/>
         <w:tblBorders>
           <w:top w:val="single" w:sz="4" w:space="0" w:color="auto"/>
@@ -1013,7 +1014,7 @@
       <w:tblGrid>
         <w:gridCol w:w="1704"/>
         <w:gridCol w:w="6756"/>
-        <w:gridCol w:w="1128"/>
+        <w:gridCol w:w="2450"/>
       </w:tblGrid>
       <w:tr>
         <w:trPr>
@@ -1127,7 +1128,7 @@
         <w:tc>
           <w:tcPr>
             <w:cnfStyle w:val="000010000000" w:firstRow="0" w:lastRow="0" w:firstColumn="0" w:lastColumn="0" w:oddVBand="1" w:evenVBand="0" w:oddHBand="0" w:evenHBand="0" w:firstRowFirstColumn="0" w:firstRowLastColumn="0" w:lastRowFirstColumn="0" w:lastRowLastColumn="0"/>
-            <w:tcW w:w="1128" w:type="dxa"/>
+            <w:tcW w:w="2450" w:type="dxa"/>
           </w:tcPr>
           <w:p>
             <w:pPr>
@@ -1299,27 +1300,42 @@
         <w:tc>
           <w:tcPr>
             <w:cnfStyle w:val="000010000000" w:firstRow="0" w:lastRow="0" w:firstColumn="0" w:lastColumn="0" w:oddVBand="1" w:evenVBand="0" w:oddHBand="0" w:evenHBand="0" w:firstRowFirstColumn="0" w:firstRowLastColumn="0" w:lastRowFirstColumn="0" w:lastRowLastColumn="0"/>
-            <w:tcW w:w="1128" w:type="dxa"/>
+            <w:tcW w:w="2450" w:type="dxa"/>
           </w:tcPr>
           <w:p>
             <w:pPr>
               <w:widowControl w:val="0"/>
               <w:jc w:val="center"/>
               <w:rPr>
+                <w:rFonts w:ascii="Arial Narrow" w:eastAsia="Times New Roman" w:hAnsi="Arial Narrow" w:cs="Times New Roman"/>
+                <w:b/>
+                <w:color w:val="666666"/>
+                <w:sz w:val="20"/>
+                <w:szCs w:val="20"/>
+              </w:rPr>
+            </w:pPr>
+          </w:p>
+          <w:p>
+            <w:pPr>
+              <w:widowControl w:val="0"/>
+              <w:jc w:val="center"/>
+              <w:rPr>
                 <w:rFonts w:ascii="Arial Narrow" w:hAnsi="Arial Narrow"/>
                 <w:b/>
-                <w:sz w:val="30"/>
-                <w:szCs w:val="30"/>
-              </w:rPr>
-            </w:pPr>
+                <w:sz w:val="20"/>
+                <w:szCs w:val="20"/>
+              </w:rPr>
+            </w:pPr>
+            <w:bookmarkStart w:id="0" w:name="_GoBack"/>
+            <w:bookmarkEnd w:id="0"/>
             <w:proofErr w:type="gramStart"/>
             <w:r>
               <w:rPr>
                 <w:rFonts w:ascii="Arial Narrow" w:eastAsia="Times New Roman" w:hAnsi="Arial Narrow" w:cs="Times New Roman"/>
                 <w:b/>
                 <w:color w:val="666666"/>
-                <w:sz w:val="30"/>
-                <w:szCs w:val="30"/>
+                <w:sz w:val="20"/>
+                <w:szCs w:val="20"/>
               </w:rPr>
               <w:t>{{</w:t>
             </w:r>
@@ -1328,8 +1344,8 @@
                 <w:rFonts w:ascii="Arial Narrow" w:eastAsia="Times New Roman" w:hAnsi="Arial Narrow" w:cs="Times New Roman"/>
                 <w:b/>
                 <w:color w:val="666666"/>
-                <w:sz w:val="30"/>
-                <w:szCs w:val="30"/>
+                <w:sz w:val="20"/>
+                <w:szCs w:val="20"/>
                 <w:shd w:val="clear" w:color="auto" w:fill="FFFFFF"/>
               </w:rPr>
               <w:t xml:space="preserve"> </w:t>
@@ -1340,34 +1356,36 @@
                 <w:rFonts w:ascii="Arial Narrow" w:eastAsia="Times New Roman" w:hAnsi="Arial Narrow" w:cs="Times New Roman"/>
                 <w:b/>
                 <w:color w:val="666666"/>
-                <w:sz w:val="30"/>
-                <w:szCs w:val="30"/>
-                <w:shd w:val="clear" w:color="auto" w:fill="FFFFFF"/>
-              </w:rPr>
-              <w:t>p</w:t>
-            </w:r>
+                <w:sz w:val="20"/>
+                <w:szCs w:val="20"/>
+                <w:shd w:val="clear" w:color="auto" w:fill="FFFFFF"/>
+              </w:rPr>
+              <w:t>categorias</w:t>
+            </w:r>
+            <w:proofErr w:type="spellEnd"/>
             <w:proofErr w:type="gramEnd"/>
             <w:r>
               <w:rPr>
                 <w:rFonts w:ascii="Arial Narrow" w:eastAsia="Times New Roman" w:hAnsi="Arial Narrow" w:cs="Times New Roman"/>
                 <w:b/>
                 <w:color w:val="666666"/>
-                <w:sz w:val="30"/>
-                <w:szCs w:val="30"/>
-                <w:shd w:val="clear" w:color="auto" w:fill="FFFFFF"/>
-              </w:rPr>
-              <w:t>.</w:t>
-            </w:r>
-            <w:r>
-              <w:rPr>
-                <w:rFonts w:ascii="Arial Narrow" w:eastAsia="Times New Roman" w:hAnsi="Arial Narrow" w:cs="Times New Roman"/>
-                <w:b/>
-                <w:color w:val="666666"/>
-                <w:sz w:val="30"/>
-                <w:szCs w:val="30"/>
-                <w:shd w:val="clear" w:color="auto" w:fill="FFFFFF"/>
-              </w:rPr>
-              <w:t>categoria</w:t>
+                <w:sz w:val="20"/>
+                <w:szCs w:val="20"/>
+                <w:shd w:val="clear" w:color="auto" w:fill="FFFFFF"/>
+              </w:rPr>
+              <w:t>[</w:t>
+            </w:r>
+            <w:proofErr w:type="spellStart"/>
+            <w:r>
+              <w:rPr>
+                <w:rFonts w:ascii="Arial Narrow" w:eastAsia="Times New Roman" w:hAnsi="Arial Narrow" w:cs="Times New Roman"/>
+                <w:b/>
+                <w:color w:val="666666"/>
+                <w:sz w:val="20"/>
+                <w:szCs w:val="20"/>
+                <w:shd w:val="clear" w:color="auto" w:fill="FFFFFF"/>
+              </w:rPr>
+              <w:t>p.categoria</w:t>
             </w:r>
             <w:proofErr w:type="spellEnd"/>
             <w:r>
@@ -1375,11 +1393,22 @@
                 <w:rFonts w:ascii="Arial Narrow" w:eastAsia="Times New Roman" w:hAnsi="Arial Narrow" w:cs="Times New Roman"/>
                 <w:b/>
                 <w:color w:val="666666"/>
-                <w:sz w:val="30"/>
-                <w:szCs w:val="30"/>
-                <w:shd w:val="clear" w:color="auto" w:fill="FFFFFF"/>
-              </w:rPr>
-              <w:t xml:space="preserve"> }}</w:t>
+                <w:sz w:val="20"/>
+                <w:szCs w:val="20"/>
+                <w:shd w:val="clear" w:color="auto" w:fill="FFFFFF"/>
+              </w:rPr>
+              <w:t>]</w:t>
+            </w:r>
+            <w:r>
+              <w:rPr>
+                <w:rFonts w:ascii="Arial Narrow" w:eastAsia="Times New Roman" w:hAnsi="Arial Narrow" w:cs="Times New Roman"/>
+                <w:b/>
+                <w:color w:val="666666"/>
+                <w:sz w:val="20"/>
+                <w:szCs w:val="20"/>
+                <w:shd w:val="clear" w:color="auto" w:fill="FFFFFF"/>
+              </w:rPr>
+              <w:t>}}</w:t>
             </w:r>
           </w:p>
         </w:tc>
@@ -1480,7 +1509,7 @@
         <w:tc>
           <w:tcPr>
             <w:cnfStyle w:val="000010000000" w:firstRow="0" w:lastRow="0" w:firstColumn="0" w:lastColumn="0" w:oddVBand="1" w:evenVBand="0" w:oddHBand="0" w:evenHBand="0" w:firstRowFirstColumn="0" w:firstRowLastColumn="0" w:lastRowFirstColumn="0" w:lastRowLastColumn="0"/>
-            <w:tcW w:w="1128" w:type="dxa"/>
+            <w:tcW w:w="2450" w:type="dxa"/>
           </w:tcPr>
           <w:p>
             <w:pPr>
@@ -1583,7 +1612,7 @@
         <w:tc>
           <w:tcPr>
             <w:cnfStyle w:val="000010000000" w:firstRow="0" w:lastRow="0" w:firstColumn="0" w:lastColumn="0" w:oddVBand="1" w:evenVBand="0" w:oddHBand="0" w:evenHBand="0" w:firstRowFirstColumn="0" w:firstRowLastColumn="0" w:lastRowFirstColumn="0" w:lastRowLastColumn="0"/>
-            <w:tcW w:w="1128" w:type="dxa"/>
+            <w:tcW w:w="2450" w:type="dxa"/>
           </w:tcPr>
           <w:p>
             <w:pPr>
@@ -1675,7 +1704,7 @@
         <w:tc>
           <w:tcPr>
             <w:cnfStyle w:val="000010000000" w:firstRow="0" w:lastRow="0" w:firstColumn="0" w:lastColumn="0" w:oddVBand="1" w:evenVBand="0" w:oddHBand="0" w:evenHBand="0" w:firstRowFirstColumn="0" w:firstRowLastColumn="0" w:lastRowFirstColumn="0" w:lastRowLastColumn="0"/>
-            <w:tcW w:w="1128" w:type="dxa"/>
+            <w:tcW w:w="2450" w:type="dxa"/>
           </w:tcPr>
           <w:p>
             <w:pPr>
@@ -1777,7 +1806,7 @@
         <w:tc>
           <w:tcPr>
             <w:cnfStyle w:val="000010000000" w:firstRow="0" w:lastRow="0" w:firstColumn="0" w:lastColumn="0" w:oddVBand="1" w:evenVBand="0" w:oddHBand="0" w:evenHBand="0" w:firstRowFirstColumn="0" w:firstRowLastColumn="0" w:lastRowFirstColumn="0" w:lastRowLastColumn="0"/>
-            <w:tcW w:w="1128" w:type="dxa"/>
+            <w:tcW w:w="2450" w:type="dxa"/>
           </w:tcPr>
           <w:p>
             <w:pPr>
@@ -1837,8 +1866,6 @@
         </w:rPr>
         <w:t>:</w:t>
       </w:r>
-      <w:bookmarkStart w:id="0" w:name="_GoBack"/>
-      <w:bookmarkEnd w:id="0"/>
     </w:p>
     <w:p>
       <w:pPr>
@@ -2945,7 +2972,7 @@
 </file>
 
 <file path=customXml/itemProps1.xml><?xml version="1.0" encoding="utf-8"?>
-<ds:datastoreItem xmlns:ds="http://schemas.openxmlformats.org/officeDocument/2006/customXml" ds:itemID="{075F1B1F-E8E4-4065-AB46-EEC25E456949}">
+<ds:datastoreItem xmlns:ds="http://schemas.openxmlformats.org/officeDocument/2006/customXml" ds:itemID="{228C7AF9-794E-4318-A12C-269593E05E59}">
   <ds:schemaRefs>
     <ds:schemaRef ds:uri="http://schemas.openxmlformats.org/officeDocument/2006/bibliography"/>
   </ds:schemaRefs>

</xml_diff>

<commit_message>
Revert to before cagadaw
</commit_message>
<xml_diff>
--- a/static/templates_docs/propuesta.docx
+++ b/static/templates_docs/propuesta.docx
@@ -970,7 +970,6 @@
       <w:pPr>
         <w:widowControl w:val="0"/>
         <w:spacing w:line="240" w:lineRule="auto"/>
-        <w:jc w:val="center"/>
         <w:rPr>
           <w:rFonts w:ascii="Arial Narrow" w:hAnsi="Arial Narrow"/>
           <w:b/>
@@ -998,7 +997,7 @@
     <w:tbl>
       <w:tblPr>
         <w:tblStyle w:val="Tablanormal4"/>
-        <w:tblW w:w="10910" w:type="dxa"/>
+        <w:tblW w:w="9588" w:type="dxa"/>
         <w:jc w:val="center"/>
         <w:tblBorders>
           <w:top w:val="single" w:sz="4" w:space="0" w:color="auto"/>
@@ -1014,7 +1013,7 @@
       <w:tblGrid>
         <w:gridCol w:w="1704"/>
         <w:gridCol w:w="6756"/>
-        <w:gridCol w:w="2450"/>
+        <w:gridCol w:w="1128"/>
       </w:tblGrid>
       <w:tr>
         <w:trPr>
@@ -1128,7 +1127,7 @@
         <w:tc>
           <w:tcPr>
             <w:cnfStyle w:val="000010000000" w:firstRow="0" w:lastRow="0" w:firstColumn="0" w:lastColumn="0" w:oddVBand="1" w:evenVBand="0" w:oddHBand="0" w:evenHBand="0" w:firstRowFirstColumn="0" w:firstRowLastColumn="0" w:lastRowFirstColumn="0" w:lastRowLastColumn="0"/>
-            <w:tcW w:w="2450" w:type="dxa"/>
+            <w:tcW w:w="1128" w:type="dxa"/>
           </w:tcPr>
           <w:p>
             <w:pPr>
@@ -1300,42 +1299,27 @@
         <w:tc>
           <w:tcPr>
             <w:cnfStyle w:val="000010000000" w:firstRow="0" w:lastRow="0" w:firstColumn="0" w:lastColumn="0" w:oddVBand="1" w:evenVBand="0" w:oddHBand="0" w:evenHBand="0" w:firstRowFirstColumn="0" w:firstRowLastColumn="0" w:lastRowFirstColumn="0" w:lastRowLastColumn="0"/>
-            <w:tcW w:w="2450" w:type="dxa"/>
+            <w:tcW w:w="1128" w:type="dxa"/>
           </w:tcPr>
           <w:p>
             <w:pPr>
               <w:widowControl w:val="0"/>
               <w:jc w:val="center"/>
               <w:rPr>
-                <w:rFonts w:ascii="Arial Narrow" w:eastAsia="Times New Roman" w:hAnsi="Arial Narrow" w:cs="Times New Roman"/>
-                <w:b/>
-                <w:color w:val="666666"/>
-                <w:sz w:val="20"/>
-                <w:szCs w:val="20"/>
-              </w:rPr>
-            </w:pPr>
-          </w:p>
-          <w:p>
-            <w:pPr>
-              <w:widowControl w:val="0"/>
-              <w:jc w:val="center"/>
-              <w:rPr>
                 <w:rFonts w:ascii="Arial Narrow" w:hAnsi="Arial Narrow"/>
                 <w:b/>
-                <w:sz w:val="20"/>
-                <w:szCs w:val="20"/>
-              </w:rPr>
-            </w:pPr>
-            <w:bookmarkStart w:id="0" w:name="_GoBack"/>
-            <w:bookmarkEnd w:id="0"/>
+                <w:sz w:val="30"/>
+                <w:szCs w:val="30"/>
+              </w:rPr>
+            </w:pPr>
             <w:proofErr w:type="gramStart"/>
             <w:r>
               <w:rPr>
                 <w:rFonts w:ascii="Arial Narrow" w:eastAsia="Times New Roman" w:hAnsi="Arial Narrow" w:cs="Times New Roman"/>
                 <w:b/>
                 <w:color w:val="666666"/>
-                <w:sz w:val="20"/>
-                <w:szCs w:val="20"/>
+                <w:sz w:val="30"/>
+                <w:szCs w:val="30"/>
               </w:rPr>
               <w:t>{{</w:t>
             </w:r>
@@ -1344,8 +1328,8 @@
                 <w:rFonts w:ascii="Arial Narrow" w:eastAsia="Times New Roman" w:hAnsi="Arial Narrow" w:cs="Times New Roman"/>
                 <w:b/>
                 <w:color w:val="666666"/>
-                <w:sz w:val="20"/>
-                <w:szCs w:val="20"/>
+                <w:sz w:val="30"/>
+                <w:szCs w:val="30"/>
                 <w:shd w:val="clear" w:color="auto" w:fill="FFFFFF"/>
               </w:rPr>
               <w:t xml:space="preserve"> </w:t>
@@ -1356,59 +1340,46 @@
                 <w:rFonts w:ascii="Arial Narrow" w:eastAsia="Times New Roman" w:hAnsi="Arial Narrow" w:cs="Times New Roman"/>
                 <w:b/>
                 <w:color w:val="666666"/>
-                <w:sz w:val="20"/>
-                <w:szCs w:val="20"/>
-                <w:shd w:val="clear" w:color="auto" w:fill="FFFFFF"/>
-              </w:rPr>
-              <w:t>categorias</w:t>
+                <w:sz w:val="30"/>
+                <w:szCs w:val="30"/>
+                <w:shd w:val="clear" w:color="auto" w:fill="FFFFFF"/>
+              </w:rPr>
+              <w:t>p</w:t>
+            </w:r>
+            <w:proofErr w:type="gramEnd"/>
+            <w:r>
+              <w:rPr>
+                <w:rFonts w:ascii="Arial Narrow" w:eastAsia="Times New Roman" w:hAnsi="Arial Narrow" w:cs="Times New Roman"/>
+                <w:b/>
+                <w:color w:val="666666"/>
+                <w:sz w:val="30"/>
+                <w:szCs w:val="30"/>
+                <w:shd w:val="clear" w:color="auto" w:fill="FFFFFF"/>
+              </w:rPr>
+              <w:t>.</w:t>
+            </w:r>
+            <w:r>
+              <w:rPr>
+                <w:rFonts w:ascii="Arial Narrow" w:eastAsia="Times New Roman" w:hAnsi="Arial Narrow" w:cs="Times New Roman"/>
+                <w:b/>
+                <w:color w:val="666666"/>
+                <w:sz w:val="30"/>
+                <w:szCs w:val="30"/>
+                <w:shd w:val="clear" w:color="auto" w:fill="FFFFFF"/>
+              </w:rPr>
+              <w:t>categoria</w:t>
             </w:r>
             <w:proofErr w:type="spellEnd"/>
-            <w:proofErr w:type="gramEnd"/>
-            <w:r>
-              <w:rPr>
-                <w:rFonts w:ascii="Arial Narrow" w:eastAsia="Times New Roman" w:hAnsi="Arial Narrow" w:cs="Times New Roman"/>
-                <w:b/>
-                <w:color w:val="666666"/>
-                <w:sz w:val="20"/>
-                <w:szCs w:val="20"/>
-                <w:shd w:val="clear" w:color="auto" w:fill="FFFFFF"/>
-              </w:rPr>
-              <w:t>[</w:t>
-            </w:r>
-            <w:proofErr w:type="spellStart"/>
-            <w:r>
-              <w:rPr>
-                <w:rFonts w:ascii="Arial Narrow" w:eastAsia="Times New Roman" w:hAnsi="Arial Narrow" w:cs="Times New Roman"/>
-                <w:b/>
-                <w:color w:val="666666"/>
-                <w:sz w:val="20"/>
-                <w:szCs w:val="20"/>
-                <w:shd w:val="clear" w:color="auto" w:fill="FFFFFF"/>
-              </w:rPr>
-              <w:t>p.categoria</w:t>
-            </w:r>
-            <w:proofErr w:type="spellEnd"/>
-            <w:r>
-              <w:rPr>
-                <w:rFonts w:ascii="Arial Narrow" w:eastAsia="Times New Roman" w:hAnsi="Arial Narrow" w:cs="Times New Roman"/>
-                <w:b/>
-                <w:color w:val="666666"/>
-                <w:sz w:val="20"/>
-                <w:szCs w:val="20"/>
-                <w:shd w:val="clear" w:color="auto" w:fill="FFFFFF"/>
-              </w:rPr>
-              <w:t>]</w:t>
-            </w:r>
-            <w:r>
-              <w:rPr>
-                <w:rFonts w:ascii="Arial Narrow" w:eastAsia="Times New Roman" w:hAnsi="Arial Narrow" w:cs="Times New Roman"/>
-                <w:b/>
-                <w:color w:val="666666"/>
-                <w:sz w:val="20"/>
-                <w:szCs w:val="20"/>
-                <w:shd w:val="clear" w:color="auto" w:fill="FFFFFF"/>
-              </w:rPr>
-              <w:t>}}</w:t>
+            <w:r>
+              <w:rPr>
+                <w:rFonts w:ascii="Arial Narrow" w:eastAsia="Times New Roman" w:hAnsi="Arial Narrow" w:cs="Times New Roman"/>
+                <w:b/>
+                <w:color w:val="666666"/>
+                <w:sz w:val="30"/>
+                <w:szCs w:val="30"/>
+                <w:shd w:val="clear" w:color="auto" w:fill="FFFFFF"/>
+              </w:rPr>
+              <w:t xml:space="preserve"> }}</w:t>
             </w:r>
           </w:p>
         </w:tc>
@@ -1509,7 +1480,7 @@
         <w:tc>
           <w:tcPr>
             <w:cnfStyle w:val="000010000000" w:firstRow="0" w:lastRow="0" w:firstColumn="0" w:lastColumn="0" w:oddVBand="1" w:evenVBand="0" w:oddHBand="0" w:evenHBand="0" w:firstRowFirstColumn="0" w:firstRowLastColumn="0" w:lastRowFirstColumn="0" w:lastRowLastColumn="0"/>
-            <w:tcW w:w="2450" w:type="dxa"/>
+            <w:tcW w:w="1128" w:type="dxa"/>
           </w:tcPr>
           <w:p>
             <w:pPr>
@@ -1612,7 +1583,7 @@
         <w:tc>
           <w:tcPr>
             <w:cnfStyle w:val="000010000000" w:firstRow="0" w:lastRow="0" w:firstColumn="0" w:lastColumn="0" w:oddVBand="1" w:evenVBand="0" w:oddHBand="0" w:evenHBand="0" w:firstRowFirstColumn="0" w:firstRowLastColumn="0" w:lastRowFirstColumn="0" w:lastRowLastColumn="0"/>
-            <w:tcW w:w="2450" w:type="dxa"/>
+            <w:tcW w:w="1128" w:type="dxa"/>
           </w:tcPr>
           <w:p>
             <w:pPr>
@@ -1704,7 +1675,7 @@
         <w:tc>
           <w:tcPr>
             <w:cnfStyle w:val="000010000000" w:firstRow="0" w:lastRow="0" w:firstColumn="0" w:lastColumn="0" w:oddVBand="1" w:evenVBand="0" w:oddHBand="0" w:evenHBand="0" w:firstRowFirstColumn="0" w:firstRowLastColumn="0" w:lastRowFirstColumn="0" w:lastRowLastColumn="0"/>
-            <w:tcW w:w="2450" w:type="dxa"/>
+            <w:tcW w:w="1128" w:type="dxa"/>
           </w:tcPr>
           <w:p>
             <w:pPr>
@@ -1806,7 +1777,7 @@
         <w:tc>
           <w:tcPr>
             <w:cnfStyle w:val="000010000000" w:firstRow="0" w:lastRow="0" w:firstColumn="0" w:lastColumn="0" w:oddVBand="1" w:evenVBand="0" w:oddHBand="0" w:evenHBand="0" w:firstRowFirstColumn="0" w:firstRowLastColumn="0" w:lastRowFirstColumn="0" w:lastRowLastColumn="0"/>
-            <w:tcW w:w="2450" w:type="dxa"/>
+            <w:tcW w:w="1128" w:type="dxa"/>
           </w:tcPr>
           <w:p>
             <w:pPr>
@@ -1866,6 +1837,8 @@
         </w:rPr>
         <w:t>:</w:t>
       </w:r>
+      <w:bookmarkStart w:id="0" w:name="_GoBack"/>
+      <w:bookmarkEnd w:id="0"/>
     </w:p>
     <w:p>
       <w:pPr>
@@ -2972,7 +2945,7 @@
 </file>
 
 <file path=customXml/itemProps1.xml><?xml version="1.0" encoding="utf-8"?>
-<ds:datastoreItem xmlns:ds="http://schemas.openxmlformats.org/officeDocument/2006/customXml" ds:itemID="{228C7AF9-794E-4318-A12C-269593E05E59}">
+<ds:datastoreItem xmlns:ds="http://schemas.openxmlformats.org/officeDocument/2006/customXml" ds:itemID="{075F1B1F-E8E4-4065-AB46-EEC25E456949}">
   <ds:schemaRefs>
     <ds:schemaRef ds:uri="http://schemas.openxmlformats.org/officeDocument/2006/bibliography"/>
   </ds:schemaRefs>

</xml_diff>